<commit_message>
Updated resume and file links
</commit_message>
<xml_diff>
--- a/images/general_assets/Current_design_resume.docx
+++ b/images/general_assets/Current_design_resume.docx
@@ -1,6 +1,6 @@
 
 <file path=word/document.xml><?xml version="1.0" encoding="utf-8"?>
-<w:document xmlns:wpc="http://schemas.microsoft.com/office/word/2010/wordprocessingCanvas" xmlns:mc="http://schemas.openxmlformats.org/markup-compatibility/2006" xmlns:o="urn:schemas-microsoft-com:office:office" xmlns:r="http://schemas.openxmlformats.org/officeDocument/2006/relationships" xmlns:m="http://schemas.openxmlformats.org/officeDocument/2006/math" xmlns:v="urn:schemas-microsoft-com:vml" xmlns:wp14="http://schemas.microsoft.com/office/word/2010/wordprocessingDrawing" xmlns:wp="http://schemas.openxmlformats.org/drawingml/2006/wordprocessingDrawing" xmlns:w10="urn:schemas-microsoft-com:office:word" xmlns:w="http://schemas.openxmlformats.org/wordprocessingml/2006/main" xmlns:w14="http://schemas.microsoft.com/office/word/2010/wordml" xmlns:w15="http://schemas.microsoft.com/office/word/2012/wordml" xmlns:wpg="http://schemas.microsoft.com/office/word/2010/wordprocessingGroup" xmlns:wpi="http://schemas.microsoft.com/office/word/2010/wordprocessingInk" xmlns:wne="http://schemas.microsoft.com/office/word/2006/wordml" xmlns:wps="http://schemas.microsoft.com/office/word/2010/wordprocessingShape" mc:Ignorable="w14 w15 wp14">
+<w:document xmlns:wpc="http://schemas.microsoft.com/office/word/2010/wordprocessingCanvas" xmlns:cx="http://schemas.microsoft.com/office/drawing/2014/chartex" xmlns:cx1="http://schemas.microsoft.com/office/drawing/2015/9/8/chartex" xmlns:cx2="http://schemas.microsoft.com/office/drawing/2015/10/21/chartex" xmlns:cx3="http://schemas.microsoft.com/office/drawing/2016/5/9/chartex" xmlns:cx4="http://schemas.microsoft.com/office/drawing/2016/5/10/chartex" xmlns:cx5="http://schemas.microsoft.com/office/drawing/2016/5/11/chartex" xmlns:cx6="http://schemas.microsoft.com/office/drawing/2016/5/12/chartex" xmlns:cx7="http://schemas.microsoft.com/office/drawing/2016/5/13/chartex" xmlns:cx8="http://schemas.microsoft.com/office/drawing/2016/5/14/chartex" xmlns:mc="http://schemas.openxmlformats.org/markup-compatibility/2006" xmlns:aink="http://schemas.microsoft.com/office/drawing/2016/ink" xmlns:am3d="http://schemas.microsoft.com/office/drawing/2017/model3d" xmlns:o="urn:schemas-microsoft-com:office:office" xmlns:r="http://schemas.openxmlformats.org/officeDocument/2006/relationships" xmlns:m="http://schemas.openxmlformats.org/officeDocument/2006/math" xmlns:v="urn:schemas-microsoft-com:vml" xmlns:wp14="http://schemas.microsoft.com/office/word/2010/wordprocessingDrawing" xmlns:wp="http://schemas.openxmlformats.org/drawingml/2006/wordprocessingDrawing" xmlns:w10="urn:schemas-microsoft-com:office:word" xmlns:w="http://schemas.openxmlformats.org/wordprocessingml/2006/main" xmlns:w14="http://schemas.microsoft.com/office/word/2010/wordml" xmlns:w15="http://schemas.microsoft.com/office/word/2012/wordml" xmlns:w16cid="http://schemas.microsoft.com/office/word/2016/wordml/cid" xmlns:w16se="http://schemas.microsoft.com/office/word/2015/wordml/symex" xmlns:wpg="http://schemas.microsoft.com/office/word/2010/wordprocessingGroup" xmlns:wpi="http://schemas.microsoft.com/office/word/2010/wordprocessingInk" xmlns:wne="http://schemas.microsoft.com/office/word/2006/wordml" xmlns:wps="http://schemas.microsoft.com/office/word/2010/wordprocessingShape" mc:Ignorable="w14 w15 w16se w16cid wp14">
   <w:body>
     <w:tbl>
       <w:tblPr>
@@ -186,7 +186,55 @@
                     <w:sz w:val="20"/>
                     <w:szCs w:val="20"/>
                   </w:rPr>
-                  <w:t xml:space="preserve"> BSP Layout, Texturing, Lighting, Mesh Placement, Encounter/Challenge </w:t>
+                  <w:t xml:space="preserve"> BSP</w:t>
+                </w:r>
+                <w:r>
+                  <w:rPr>
+                    <w:rFonts w:ascii="HelveticaNeueLT Pro 55 Roman" w:hAnsi="HelveticaNeueLT Pro 55 Roman" w:cs="Georgia"/>
+                    <w:sz w:val="20"/>
+                    <w:szCs w:val="20"/>
+                  </w:rPr>
+                  <w:t>,</w:t>
+                </w:r>
+                <w:r>
+                  <w:rPr>
+                    <w:rFonts w:ascii="HelveticaNeueLT Pro 55 Roman" w:hAnsi="HelveticaNeueLT Pro 55 Roman" w:cs="Georgia"/>
+                    <w:sz w:val="20"/>
+                    <w:szCs w:val="20"/>
+                  </w:rPr>
+                  <w:t xml:space="preserve"> Layout, </w:t>
+                </w:r>
+                <w:r>
+                  <w:rPr>
+                    <w:rFonts w:ascii="HelveticaNeueLT Pro 55 Roman" w:hAnsi="HelveticaNeueLT Pro 55 Roman" w:cs="Georgia"/>
+                    <w:sz w:val="20"/>
+                    <w:szCs w:val="20"/>
+                  </w:rPr>
+                  <w:t>World Building</w:t>
+                </w:r>
+                <w:r>
+                  <w:rPr>
+                    <w:rFonts w:ascii="HelveticaNeueLT Pro 55 Roman" w:hAnsi="HelveticaNeueLT Pro 55 Roman" w:cs="Georgia"/>
+                    <w:sz w:val="20"/>
+                    <w:szCs w:val="20"/>
+                  </w:rPr>
+                  <w:t>,</w:t>
+                </w:r>
+                <w:r>
+                  <w:rPr>
+                    <w:rFonts w:ascii="HelveticaNeueLT Pro 55 Roman" w:hAnsi="HelveticaNeueLT Pro 55 Roman" w:cs="Georgia"/>
+                    <w:sz w:val="20"/>
+                    <w:szCs w:val="20"/>
+                  </w:rPr>
+                  <w:t xml:space="preserve"> Lighting,</w:t>
+                </w:r>
+                <w:r>
+                  <w:rPr>
+                    <w:rFonts w:ascii="HelveticaNeueLT Pro 55 Roman" w:hAnsi="HelveticaNeueLT Pro 55 Roman" w:cs="Georgia"/>
+                    <w:sz w:val="20"/>
+                    <w:szCs w:val="20"/>
+                  </w:rPr>
+                  <w:t xml:space="preserve"> Encounter/Challenge </w:t>
                 </w:r>
                 <w:r>
                   <w:rPr>
@@ -242,7 +290,39 @@
                     <w:sz w:val="20"/>
                     <w:szCs w:val="20"/>
                   </w:rPr>
-                  <w:t xml:space="preserve"> Gameplay and Event Scripting, Matinee </w:t>
+                  <w:t xml:space="preserve"> Gameplay and Event Scripting, </w:t>
+                </w:r>
+                <w:r>
+                  <w:rPr>
+                    <w:rFonts w:ascii="HelveticaNeueLT Pro 55 Roman" w:hAnsi="HelveticaNeueLT Pro 55 Roman" w:cs="Georgia"/>
+                    <w:sz w:val="20"/>
+                    <w:szCs w:val="20"/>
+                  </w:rPr>
+                  <w:t>Troubleshooting and Debugging</w:t>
+                </w:r>
+                <w:r>
+                  <w:rPr>
+                    <w:rFonts w:ascii="HelveticaNeueLT Pro 55 Roman" w:hAnsi="HelveticaNeueLT Pro 55 Roman" w:cs="Georgia"/>
+                    <w:sz w:val="20"/>
+                    <w:szCs w:val="20"/>
+                  </w:rPr>
+                  <w:t>,</w:t>
+                </w:r>
+                <w:r>
+                  <w:rPr>
+                    <w:rFonts w:ascii="HelveticaNeueLT Pro 55 Roman" w:hAnsi="HelveticaNeueLT Pro 55 Roman" w:cs="Georgia"/>
+                    <w:sz w:val="20"/>
+                    <w:szCs w:val="20"/>
+                  </w:rPr>
+                  <w:t xml:space="preserve"> System Planning</w:t>
+                </w:r>
+                <w:r>
+                  <w:rPr>
+                    <w:rFonts w:ascii="HelveticaNeueLT Pro 55 Roman" w:hAnsi="HelveticaNeueLT Pro 55 Roman" w:cs="Georgia"/>
+                    <w:sz w:val="20"/>
+                    <w:szCs w:val="20"/>
+                  </w:rPr>
+                  <w:t xml:space="preserve"> </w:t>
                 </w:r>
               </w:sdtContent>
             </w:sdt>
@@ -331,24 +411,16 @@
                     <w:sz w:val="20"/>
                     <w:szCs w:val="20"/>
                   </w:rPr>
-                  <w:t>AI</w:t>
+                  <w:t xml:space="preserve">Leadership: </w:t>
                 </w:r>
                 <w:r>
                   <w:rPr>
                     <w:rFonts w:ascii="HelveticaNeueLT Pro 55 Roman" w:hAnsi="HelveticaNeueLT Pro 55 Roman" w:cs="Arial"/>
-                    <w:b/>
+                    <w:bCs/>
                     <w:sz w:val="20"/>
                     <w:szCs w:val="20"/>
                   </w:rPr>
-                  <w:t>:</w:t>
-                </w:r>
-                <w:r>
-                  <w:rPr>
-                    <w:rFonts w:ascii="HelveticaNeueLT Pro 55 Roman" w:hAnsi="HelveticaNeueLT Pro 55 Roman" w:cs="Georgia"/>
-                    <w:sz w:val="20"/>
-                    <w:szCs w:val="20"/>
-                  </w:rPr>
-                  <w:t xml:space="preserve"> Node Placement, Path Finding, Refinement</w:t>
+                  <w:t xml:space="preserve">Sprint and Project Planning, Design Review, Conflict Mediation, Feature Planning,  </w:t>
                 </w:r>
               </w:sdtContent>
             </w:sdt>
@@ -411,7 +483,7 @@
       </w:tr>
       <w:tr>
         <w:trPr>
-          <w:trHeight w:val="1482"/>
+          <w:trHeight w:val="1407"/>
         </w:trPr>
         <w:tc>
           <w:tcPr>
@@ -497,16 +569,7 @@
                 <w:sz w:val="20"/>
                 <w:szCs w:val="20"/>
               </w:rPr>
-              <w:t>Unreal 3, Hammer (</w:t>
-            </w:r>
-            <w:r>
-              <w:rPr>
-                <w:rFonts w:ascii="HelveticaNeueLT Pro 55 Roman" w:hAnsi="HelveticaNeueLT Pro 55 Roman" w:cs="Georgia"/>
-                <w:i/>
-                <w:sz w:val="20"/>
-                <w:szCs w:val="20"/>
-              </w:rPr>
-              <w:t>Half-Life 2</w:t>
+              <w:t xml:space="preserve">Unreal 3, </w:t>
             </w:r>
             <w:r>
               <w:rPr>
@@ -514,32 +577,7 @@
                 <w:sz w:val="20"/>
                 <w:szCs w:val="20"/>
               </w:rPr>
-              <w:t>), The Elder Scrolls Construction Set (</w:t>
-            </w:r>
-            <w:r>
-              <w:rPr>
-                <w:rFonts w:ascii="HelveticaNeueLT Pro 55 Roman" w:hAnsi="HelveticaNeueLT Pro 55 Roman" w:cs="Georgia"/>
-                <w:i/>
-                <w:sz w:val="20"/>
-                <w:szCs w:val="20"/>
-              </w:rPr>
-              <w:t>Oblivion</w:t>
-            </w:r>
-            <w:r>
-              <w:rPr>
-                <w:rFonts w:ascii="HelveticaNeueLT Pro 55 Roman" w:hAnsi="HelveticaNeueLT Pro 55 Roman" w:cs="Georgia"/>
-                <w:sz w:val="20"/>
-                <w:szCs w:val="20"/>
-              </w:rPr>
-              <w:t>), Unity</w:t>
-            </w:r>
-            <w:r>
-              <w:rPr>
-                <w:rFonts w:ascii="HelveticaNeueLT Pro 55 Roman" w:hAnsi="HelveticaNeueLT Pro 55 Roman" w:cs="Georgia"/>
-                <w:sz w:val="20"/>
-                <w:szCs w:val="20"/>
-              </w:rPr>
-              <w:t>, Offset Engine</w:t>
+              <w:t>Other proprietary tools</w:t>
             </w:r>
           </w:p>
           <w:p>
@@ -589,33 +627,7 @@
                     <w:sz w:val="20"/>
                     <w:szCs w:val="20"/>
                   </w:rPr>
-                  <w:t xml:space="preserve"> Photoshop, Google </w:t>
-                </w:r>
-                <w:proofErr w:type="spellStart"/>
-                <w:r>
-                  <w:rPr>
-                    <w:rFonts w:ascii="HelveticaNeueLT Pro 55 Roman" w:hAnsi="HelveticaNeueLT Pro 55 Roman" w:cs="Georgia"/>
-                    <w:sz w:val="20"/>
-                    <w:szCs w:val="20"/>
-                  </w:rPr>
-                  <w:t>SketchUp</w:t>
-                </w:r>
-                <w:proofErr w:type="spellEnd"/>
-                <w:r>
-                  <w:rPr>
-                    <w:rFonts w:ascii="HelveticaNeueLT Pro 55 Roman" w:hAnsi="HelveticaNeueLT Pro 55 Roman" w:cs="Georgia"/>
-                    <w:sz w:val="20"/>
-                    <w:szCs w:val="20"/>
-                  </w:rPr>
-                  <w:t>, Maya 8.5</w:t>
-                </w:r>
-                <w:r>
-                  <w:rPr>
-                    <w:rFonts w:ascii="HelveticaNeueLT Pro 55 Roman" w:hAnsi="HelveticaNeueLT Pro 55 Roman" w:cs="Georgia"/>
-                    <w:sz w:val="20"/>
-                    <w:szCs w:val="20"/>
-                  </w:rPr>
-                  <w:t>, 3DS Max 2009</w:t>
+                  <w:t xml:space="preserve"> Photoshop, Google SketchUp, </w:t>
                 </w:r>
               </w:sdtContent>
             </w:sdt>
@@ -644,6 +656,8 @@
             </w:sdtPr>
             <w:sdtEndPr/>
             <w:sdtContent>
+              <w:bookmarkStart w:id="0" w:name="_GoBack" w:displacedByCustomXml="prev"/>
+              <w:bookmarkEnd w:id="0" w:displacedByCustomXml="prev"/>
               <w:p>
                 <w:pPr>
                   <w:pStyle w:val="BulletedList"/>
@@ -686,7 +700,31 @@
                     <w:sz w:val="20"/>
                     <w:szCs w:val="20"/>
                   </w:rPr>
-                  <w:t>Microsoft Office Confluence</w:t>
+                  <w:t>Microsoft Office</w:t>
+                </w:r>
+                <w:r>
+                  <w:rPr>
+                    <w:rFonts w:ascii="HelveticaNeueLT Pro 55 Roman" w:hAnsi="HelveticaNeueLT Pro 55 Roman" w:cs="Georgia"/>
+                    <w:sz w:val="20"/>
+                    <w:szCs w:val="20"/>
+                  </w:rPr>
+                  <w:t>,</w:t>
+                </w:r>
+                <w:r>
+                  <w:rPr>
+                    <w:rFonts w:ascii="HelveticaNeueLT Pro 55 Roman" w:hAnsi="HelveticaNeueLT Pro 55 Roman" w:cs="Georgia"/>
+                    <w:sz w:val="20"/>
+                    <w:szCs w:val="20"/>
+                  </w:rPr>
+                  <w:t xml:space="preserve"> Confluence</w:t>
+                </w:r>
+                <w:r>
+                  <w:rPr>
+                    <w:rFonts w:ascii="HelveticaNeueLT Pro 55 Roman" w:hAnsi="HelveticaNeueLT Pro 55 Roman" w:cs="Georgia"/>
+                    <w:sz w:val="20"/>
+                    <w:szCs w:val="20"/>
+                  </w:rPr>
+                  <w:t xml:space="preserve">, </w:t>
                 </w:r>
               </w:p>
             </w:sdtContent>
@@ -764,7 +802,7 @@
                     <w:sz w:val="20"/>
                     <w:szCs w:val="20"/>
                   </w:rPr>
-                  <w:t>Tortoise SVN, Issue Manager, Jira</w:t>
+                  <w:t>Tortoise SVN, Jira</w:t>
                 </w:r>
               </w:sdtContent>
             </w:sdt>
@@ -842,7 +880,7 @@
                     <w:sz w:val="20"/>
                     <w:szCs w:val="20"/>
                   </w:rPr>
-                  <w:t>Kismet, Hammer</w:t>
+                  <w:t>Kismet</w:t>
                 </w:r>
                 <w:r>
                   <w:rPr>
@@ -850,25 +888,7 @@
                     <w:sz w:val="20"/>
                     <w:szCs w:val="20"/>
                   </w:rPr>
-                  <w:t xml:space="preserve">, </w:t>
-                </w:r>
-                <w:proofErr w:type="spellStart"/>
-                <w:r>
-                  <w:rPr>
-                    <w:rFonts w:ascii="HelveticaNeueLT Pro 55 Roman" w:hAnsi="HelveticaNeueLT Pro 55 Roman" w:cs="Georgia"/>
-                    <w:sz w:val="20"/>
-                    <w:szCs w:val="20"/>
-                  </w:rPr>
-                  <w:t>Lua</w:t>
-                </w:r>
-                <w:proofErr w:type="spellEnd"/>
-                <w:r>
-                  <w:rPr>
-                    <w:rFonts w:ascii="HelveticaNeueLT Pro 55 Roman" w:hAnsi="HelveticaNeueLT Pro 55 Roman" w:cs="Georgia"/>
-                    <w:sz w:val="20"/>
-                    <w:szCs w:val="20"/>
-                  </w:rPr>
-                  <w:t xml:space="preserve"> 5.1</w:t>
+                  <w:t>, Lua 5.1</w:t>
                 </w:r>
               </w:sdtContent>
             </w:sdt>
@@ -950,7 +970,15 @@
                     <w:rFonts w:ascii="HelveticaNeueLT Pro 55 Roman" w:hAnsi="HelveticaNeueLT Pro 55 Roman"/>
                     <w:szCs w:val="20"/>
                   </w:rPr>
-                  <w:t>Senior Level Designer</w:t>
+                  <w:t>Lead</w:t>
+                </w:r>
+                <w:r>
+                  <w:rPr>
+                    <w:rStyle w:val="ContentBodyChar"/>
+                    <w:rFonts w:ascii="HelveticaNeueLT Pro 55 Roman" w:hAnsi="HelveticaNeueLT Pro 55 Roman"/>
+                    <w:szCs w:val="20"/>
+                  </w:rPr>
+                  <w:t xml:space="preserve"> Level Designer</w:t>
                 </w:r>
               </w:sdtContent>
             </w:sdt>
@@ -973,6 +1001,349 @@
                 <w:id w:val="-1092156311"/>
                 <w:placeholder>
                   <w:docPart w:val="838BCBB0092746DCA1286AF101D975EB"/>
+                </w:placeholder>
+              </w:sdtPr>
+              <w:sdtEndPr>
+                <w:rPr>
+                  <w:rStyle w:val="ContentBodyChar"/>
+                </w:rPr>
+              </w:sdtEndPr>
+              <w:sdtContent>
+                <w:proofErr w:type="spellStart"/>
+                <w:r>
+                  <w:rPr>
+                    <w:rStyle w:val="ContentBodyChar"/>
+                    <w:rFonts w:ascii="HelveticaNeueLT Pro 55 Roman" w:hAnsi="HelveticaNeueLT Pro 55 Roman"/>
+                    <w:i/>
+                    <w:szCs w:val="20"/>
+                  </w:rPr>
+                  <w:t>InXile</w:t>
+                </w:r>
+                <w:proofErr w:type="spellEnd"/>
+                <w:r>
+                  <w:rPr>
+                    <w:rStyle w:val="ContentBodyChar"/>
+                    <w:rFonts w:ascii="HelveticaNeueLT Pro 55 Roman" w:hAnsi="HelveticaNeueLT Pro 55 Roman"/>
+                    <w:i/>
+                    <w:szCs w:val="20"/>
+                  </w:rPr>
+                  <w:t xml:space="preserve"> Entertainment</w:t>
+                </w:r>
+              </w:sdtContent>
+            </w:sdt>
+            <w:r>
+              <w:rPr>
+                <w:rFonts w:ascii="HelveticaNeueLT Pro 55 Roman" w:hAnsi="HelveticaNeueLT Pro 55 Roman"/>
+                <w:i/>
+                <w:color w:val="404040" w:themeColor="text1" w:themeTint="BF"/>
+                <w:szCs w:val="20"/>
+              </w:rPr>
+              <w:t xml:space="preserve">, </w:t>
+            </w:r>
+            <w:r>
+              <w:rPr>
+                <w:rStyle w:val="ContentBodyChar"/>
+                <w:rFonts w:ascii="Helvetica" w:hAnsi="Helvetica"/>
+              </w:rPr>
+              <w:t>New Orleans</w:t>
+            </w:r>
+            <w:r>
+              <w:rPr>
+                <w:rStyle w:val="ContentBodyChar"/>
+                <w:rFonts w:ascii="Helvetica" w:hAnsi="Helvetica"/>
+              </w:rPr>
+              <w:t xml:space="preserve">, </w:t>
+            </w:r>
+            <w:r>
+              <w:rPr>
+                <w:rStyle w:val="ContentBodyChar"/>
+                <w:rFonts w:ascii="Helvetica" w:hAnsi="Helvetica"/>
+              </w:rPr>
+              <w:t>L</w:t>
+            </w:r>
+            <w:r>
+              <w:rPr>
+                <w:rStyle w:val="ContentBodyChar"/>
+                <w:rFonts w:ascii="HelveticaNeueLT Pro 55 Roman" w:hAnsi="HelveticaNeueLT Pro 55 Roman"/>
+                <w:i/>
+                <w:szCs w:val="20"/>
+              </w:rPr>
+              <w:t>A</w:t>
+            </w:r>
+          </w:p>
+          <w:p>
+            <w:pPr>
+              <w:rPr>
+                <w:rStyle w:val="ContentBodyChar"/>
+                <w:rFonts w:ascii="HelveticaNeueLT Pro 55 Roman" w:hAnsi="HelveticaNeueLT Pro 55 Roman"/>
+                <w:i/>
+              </w:rPr>
+            </w:pPr>
+            <w:sdt>
+              <w:sdtPr>
+                <w:rPr>
+                  <w:rStyle w:val="ContentBodyChar"/>
+                  <w:rFonts w:ascii="HelveticaNeueLT Pro 55 Roman" w:hAnsi="HelveticaNeueLT Pro 55 Roman"/>
+                  <w:i/>
+                </w:rPr>
+                <w:id w:val="-1962792219"/>
+                <w:placeholder>
+                  <w:docPart w:val="8978F614AA564A5A98FF5810112B6FAB"/>
+                </w:placeholder>
+              </w:sdtPr>
+              <w:sdtEndPr>
+                <w:rPr>
+                  <w:rStyle w:val="ContentBodyChar"/>
+                </w:rPr>
+              </w:sdtEndPr>
+              <w:sdtContent>
+                <w:sdt>
+                  <w:sdtPr>
+                    <w:rPr>
+                      <w:rStyle w:val="ContentBodyChar"/>
+                      <w:rFonts w:ascii="HelveticaNeueLT Pro 55 Roman" w:hAnsi="HelveticaNeueLT Pro 55 Roman"/>
+                      <w:i/>
+                    </w:rPr>
+                    <w:id w:val="1140301927"/>
+                    <w:placeholder>
+                      <w:docPart w:val="A0B795EE46DC448DB10E686E23C290BA"/>
+                    </w:placeholder>
+                  </w:sdtPr>
+                  <w:sdtContent>
+                    <w:sdt>
+                      <w:sdtPr>
+                        <w:rPr>
+                          <w:rFonts w:ascii="HelveticaNeueLT Pro 55 Roman" w:hAnsi="HelveticaNeueLT Pro 55 Roman"/>
+                          <w:color w:val="000000" w:themeColor="text1"/>
+                          <w:sz w:val="20"/>
+                          <w:szCs w:val="20"/>
+                          <w:u w:val="single"/>
+                        </w:rPr>
+                        <w:id w:val="-32813855"/>
+                        <w:placeholder>
+                          <w:docPart w:val="22F5C073757B476D87F15D1812A1F755"/>
+                        </w:placeholder>
+                        <w:date>
+                          <w:dateFormat w:val="MMMM d, yyyy"/>
+                          <w:lid w:val="en-US"/>
+                          <w:storeMappedDataAs w:val="dateTime"/>
+                          <w:calendar w:val="gregorian"/>
+                        </w:date>
+                      </w:sdtPr>
+                      <w:sdtContent>
+                        <w:r>
+                          <w:rPr>
+                            <w:rFonts w:ascii="HelveticaNeueLT Pro 55 Roman" w:hAnsi="HelveticaNeueLT Pro 55 Roman"/>
+                            <w:sz w:val="20"/>
+                            <w:szCs w:val="20"/>
+                            <w:u w:val="single"/>
+                          </w:rPr>
+                          <w:t>September</w:t>
+                        </w:r>
+                        <w:r>
+                          <w:rPr>
+                            <w:rFonts w:ascii="HelveticaNeueLT Pro 55 Roman" w:hAnsi="HelveticaNeueLT Pro 55 Roman"/>
+                            <w:sz w:val="20"/>
+                            <w:szCs w:val="20"/>
+                            <w:u w:val="single"/>
+                          </w:rPr>
+                          <w:t xml:space="preserve"> 201</w:t>
+                        </w:r>
+                        <w:r>
+                          <w:rPr>
+                            <w:rFonts w:ascii="HelveticaNeueLT Pro 55 Roman" w:hAnsi="HelveticaNeueLT Pro 55 Roman"/>
+                            <w:sz w:val="20"/>
+                            <w:szCs w:val="20"/>
+                            <w:u w:val="single"/>
+                          </w:rPr>
+                          <w:t>6</w:t>
+                        </w:r>
+                        <w:r>
+                          <w:rPr>
+                            <w:rFonts w:ascii="HelveticaNeueLT Pro 55 Roman" w:hAnsi="HelveticaNeueLT Pro 55 Roman"/>
+                            <w:sz w:val="20"/>
+                            <w:szCs w:val="20"/>
+                            <w:u w:val="single"/>
+                          </w:rPr>
+                          <w:t xml:space="preserve"> </w:t>
+                        </w:r>
+                        <w:r>
+                          <w:rPr>
+                            <w:rFonts w:ascii="HelveticaNeueLT Pro 55 Roman" w:hAnsi="HelveticaNeueLT Pro 55 Roman"/>
+                            <w:sz w:val="20"/>
+                            <w:szCs w:val="20"/>
+                            <w:u w:val="single"/>
+                          </w:rPr>
+                          <w:t>–</w:t>
+                        </w:r>
+                        <w:r>
+                          <w:rPr>
+                            <w:rFonts w:ascii="HelveticaNeueLT Pro 55 Roman" w:hAnsi="HelveticaNeueLT Pro 55 Roman"/>
+                            <w:sz w:val="20"/>
+                            <w:szCs w:val="20"/>
+                            <w:u w:val="single"/>
+                          </w:rPr>
+                          <w:t xml:space="preserve"> </w:t>
+                        </w:r>
+                        <w:r>
+                          <w:rPr>
+                            <w:rFonts w:ascii="HelveticaNeueLT Pro 55 Roman" w:hAnsi="HelveticaNeueLT Pro 55 Roman"/>
+                            <w:sz w:val="20"/>
+                            <w:szCs w:val="20"/>
+                            <w:u w:val="single"/>
+                          </w:rPr>
+                          <w:t>June</w:t>
+                        </w:r>
+                        <w:r>
+                          <w:rPr>
+                            <w:rFonts w:ascii="HelveticaNeueLT Pro 55 Roman" w:hAnsi="HelveticaNeueLT Pro 55 Roman"/>
+                            <w:sz w:val="20"/>
+                            <w:szCs w:val="20"/>
+                            <w:u w:val="single"/>
+                          </w:rPr>
+                          <w:t xml:space="preserve"> 201</w:t>
+                        </w:r>
+                        <w:r>
+                          <w:rPr>
+                            <w:rFonts w:ascii="HelveticaNeueLT Pro 55 Roman" w:hAnsi="HelveticaNeueLT Pro 55 Roman"/>
+                            <w:sz w:val="20"/>
+                            <w:szCs w:val="20"/>
+                            <w:u w:val="single"/>
+                          </w:rPr>
+                          <w:t>9</w:t>
+                        </w:r>
+                      </w:sdtContent>
+                    </w:sdt>
+                  </w:sdtContent>
+                </w:sdt>
+              </w:sdtContent>
+            </w:sdt>
+          </w:p>
+          <w:p>
+            <w:pPr>
+              <w:pStyle w:val="ListParagraph"/>
+              <w:numPr>
+                <w:ilvl w:val="0"/>
+                <w:numId w:val="3"/>
+              </w:numPr>
+              <w:rPr>
+                <w:rStyle w:val="ContentBodyChar"/>
+                <w:rFonts w:ascii="HelveticaNeueLT Pro 55 Roman" w:hAnsi="HelveticaNeueLT Pro 55 Roman"/>
+                <w:i/>
+                <w:color w:val="404040" w:themeColor="text1" w:themeTint="BF"/>
+              </w:rPr>
+            </w:pPr>
+            <w:r>
+              <w:rPr>
+                <w:rStyle w:val="ContentBodyChar"/>
+                <w:rFonts w:ascii="HelveticaNeueLT Pro 55 Roman" w:hAnsi="HelveticaNeueLT Pro 55 Roman"/>
+                <w:b/>
+                <w:i/>
+              </w:rPr>
+              <w:t>The Bard’s Tale 4: Barrows Deep</w:t>
+            </w:r>
+            <w:r>
+              <w:rPr>
+                <w:rStyle w:val="ContentBodyChar"/>
+                <w:rFonts w:ascii="HelveticaNeueLT Pro 55 Roman" w:hAnsi="HelveticaNeueLT Pro 55 Roman"/>
+                <w:b/>
+                <w:i/>
+              </w:rPr>
+              <w:t xml:space="preserve"> </w:t>
+            </w:r>
+            <w:r>
+              <w:rPr>
+                <w:rStyle w:val="ContentBodyChar"/>
+                <w:b/>
+                <w:i/>
+              </w:rPr>
+              <w:t>(PC and Xbox One)</w:t>
+            </w:r>
+            <w:r>
+              <w:rPr>
+                <w:rStyle w:val="ContentBodyChar"/>
+                <w:rFonts w:ascii="HelveticaNeueLT Pro 55 Roman" w:hAnsi="HelveticaNeueLT Pro 55 Roman"/>
+              </w:rPr>
+              <w:t xml:space="preserve"> </w:t>
+            </w:r>
+            <w:r>
+              <w:rPr>
+                <w:rStyle w:val="ContentBodyChar"/>
+                <w:rFonts w:ascii="HelveticaNeueLT Pro 55 Roman" w:hAnsi="HelveticaNeueLT Pro 55 Roman"/>
+              </w:rPr>
+              <w:t>Oversaw Team of 5-7 developers, l</w:t>
+            </w:r>
+            <w:r>
+              <w:rPr>
+                <w:rStyle w:val="ContentBodyChar"/>
+                <w:rFonts w:ascii="HelveticaNeueLT Pro 55 Roman" w:hAnsi="HelveticaNeueLT Pro 55 Roman"/>
+              </w:rPr>
+              <w:t xml:space="preserve">evel design layout and implementation, BSP and SketchUp construction, </w:t>
+            </w:r>
+            <w:r>
+              <w:rPr>
+                <w:rStyle w:val="ContentBodyChar"/>
+                <w:rFonts w:ascii="HelveticaNeueLT Pro 55 Roman" w:hAnsi="HelveticaNeueLT Pro 55 Roman"/>
+              </w:rPr>
+              <w:t xml:space="preserve">Team leadership, project management and coordination, Mentorship and guidance, feature design and iteration, occasional system and UX design </w:t>
+            </w:r>
+          </w:p>
+          <w:p>
+            <w:pPr>
+              <w:pStyle w:val="ContentBodyBold"/>
+              <w:rPr>
+                <w:rStyle w:val="ContentBodyChar"/>
+                <w:rFonts w:ascii="HelveticaNeueLT Pro 55 Roman" w:hAnsi="HelveticaNeueLT Pro 55 Roman"/>
+                <w:szCs w:val="20"/>
+              </w:rPr>
+            </w:pPr>
+            <w:sdt>
+              <w:sdtPr>
+                <w:rPr>
+                  <w:rStyle w:val="ContentBodyChar"/>
+                  <w:rFonts w:ascii="HelveticaNeueLT Pro 55 Roman" w:hAnsi="HelveticaNeueLT Pro 55 Roman"/>
+                  <w:szCs w:val="20"/>
+                </w:rPr>
+                <w:id w:val="769899521"/>
+                <w:placeholder>
+                  <w:docPart w:val="F526BCDF1DBB482DA8D9CD9DAA102D8F"/>
+                </w:placeholder>
+              </w:sdtPr>
+              <w:sdtEndPr>
+                <w:rPr>
+                  <w:rStyle w:val="ContentBodyChar"/>
+                </w:rPr>
+              </w:sdtEndPr>
+              <w:sdtContent>
+                <w:r>
+                  <w:rPr>
+                    <w:rStyle w:val="ContentBodyChar"/>
+                    <w:rFonts w:ascii="HelveticaNeueLT Pro 55 Roman" w:hAnsi="HelveticaNeueLT Pro 55 Roman"/>
+                    <w:szCs w:val="20"/>
+                  </w:rPr>
+                  <w:t>Senior Level Designer</w:t>
+                </w:r>
+              </w:sdtContent>
+            </w:sdt>
+            <w:r>
+              <w:rPr>
+                <w:rFonts w:ascii="HelveticaNeueLT Pro 55 Roman" w:hAnsi="HelveticaNeueLT Pro 55 Roman"/>
+                <w:color w:val="404040" w:themeColor="text1" w:themeTint="BF"/>
+                <w:szCs w:val="20"/>
+              </w:rPr>
+              <w:t xml:space="preserve">, </w:t>
+            </w:r>
+            <w:sdt>
+              <w:sdtPr>
+                <w:rPr>
+                  <w:rStyle w:val="ContentBodyChar"/>
+                  <w:rFonts w:ascii="HelveticaNeueLT Pro 55 Roman" w:hAnsi="HelveticaNeueLT Pro 55 Roman"/>
+                  <w:i/>
+                  <w:szCs w:val="20"/>
+                </w:rPr>
+                <w:id w:val="-387195237"/>
+                <w:placeholder>
+                  <w:docPart w:val="D1380065F1814178AE5F2372ABB53E53"/>
                 </w:placeholder>
               </w:sdtPr>
               <w:sdtEndPr>
@@ -1017,110 +1388,50 @@
               </w:rPr>
               <w:t>CA</w:t>
             </w:r>
-            <w:bookmarkStart w:id="0" w:name="_GoBack"/>
-            <w:bookmarkEnd w:id="0"/>
           </w:p>
           <w:p>
             <w:pPr>
               <w:rPr>
-                <w:rStyle w:val="ContentBodyChar"/>
                 <w:rFonts w:ascii="HelveticaNeueLT Pro 55 Roman" w:hAnsi="HelveticaNeueLT Pro 55 Roman"/>
-                <w:i/>
+                <w:color w:val="000000" w:themeColor="text1"/>
+                <w:sz w:val="20"/>
+                <w:szCs w:val="20"/>
+                <w:u w:val="single"/>
               </w:rPr>
             </w:pPr>
             <w:sdt>
               <w:sdtPr>
                 <w:rPr>
-                  <w:rStyle w:val="ContentBodyChar"/>
                   <w:rFonts w:ascii="HelveticaNeueLT Pro 55 Roman" w:hAnsi="HelveticaNeueLT Pro 55 Roman"/>
-                  <w:i/>
+                  <w:color w:val="000000" w:themeColor="text1"/>
+                  <w:sz w:val="20"/>
+                  <w:szCs w:val="20"/>
+                  <w:u w:val="single"/>
                 </w:rPr>
-                <w:id w:val="-1962792219"/>
+                <w:id w:val="718167561"/>
                 <w:placeholder>
-                  <w:docPart w:val="8978F614AA564A5A98FF5810112B6FAB"/>
+                  <w:docPart w:val="B5EBDFCFA7CD4692AD385A5F216F569C"/>
                 </w:placeholder>
+                <w:date>
+                  <w:dateFormat w:val="MMMM d, yyyy"/>
+                  <w:lid w:val="en-US"/>
+                  <w:storeMappedDataAs w:val="dateTime"/>
+                  <w:calendar w:val="gregorian"/>
+                </w:date>
               </w:sdtPr>
-              <w:sdtEndPr>
-                <w:rPr>
-                  <w:rStyle w:val="ContentBodyChar"/>
-                </w:rPr>
-              </w:sdtEndPr>
+              <w:sdtEndPr/>
               <w:sdtContent>
-                <w:sdt>
-                  <w:sdtPr>
-                    <w:rPr>
-                      <w:rFonts w:ascii="HelveticaNeueLT Pro 55 Roman" w:hAnsi="HelveticaNeueLT Pro 55 Roman"/>
-                      <w:color w:val="000000" w:themeColor="text1"/>
-                      <w:sz w:val="20"/>
-                      <w:szCs w:val="20"/>
-                      <w:u w:val="single"/>
-                    </w:rPr>
-                    <w:id w:val="2037074073"/>
-                    <w:placeholder>
-                      <w:docPart w:val="2F099A60A29442F98946013FAF097E3A"/>
-                    </w:placeholder>
-                    <w:date>
-                      <w:dateFormat w:val="MMMM d, yyyy"/>
-                      <w:lid w:val="en-US"/>
-                      <w:storeMappedDataAs w:val="dateTime"/>
-                      <w:calendar w:val="gregorian"/>
-                    </w:date>
-                  </w:sdtPr>
-                  <w:sdtEndPr/>
-                  <w:sdtContent>
-                    <w:r>
-                      <w:rPr>
-                        <w:rFonts w:ascii="HelveticaNeueLT Pro 55 Roman" w:hAnsi="HelveticaNeueLT Pro 55 Roman"/>
-                        <w:sz w:val="20"/>
-                        <w:szCs w:val="20"/>
-                        <w:u w:val="single"/>
-                      </w:rPr>
-                      <w:t>April 2015-November 2015</w:t>
-                    </w:r>
-                    <w:r>
-                      <w:rPr>
-                        <w:rFonts w:ascii="HelveticaNeueLT Pro 55 Roman" w:hAnsi="HelveticaNeueLT Pro 55 Roman"/>
-                        <w:sz w:val="20"/>
-                        <w:szCs w:val="20"/>
-                        <w:u w:val="single"/>
-                      </w:rPr>
-                      <w:t xml:space="preserve"> and July 2016-August 2016</w:t>
-                    </w:r>
-                  </w:sdtContent>
-                </w:sdt>
+                <w:r>
+                  <w:rPr>
+                    <w:rFonts w:ascii="HelveticaNeueLT Pro 55 Roman" w:hAnsi="HelveticaNeueLT Pro 55 Roman"/>
+                    <w:sz w:val="20"/>
+                    <w:szCs w:val="20"/>
+                    <w:u w:val="single"/>
+                  </w:rPr>
+                  <w:t>April 2015-November 2015 and July 2016-August 2016</w:t>
+                </w:r>
               </w:sdtContent>
             </w:sdt>
-          </w:p>
-          <w:p>
-            <w:pPr>
-              <w:pStyle w:val="ListParagraph"/>
-              <w:numPr>
-                <w:ilvl w:val="0"/>
-                <w:numId w:val="3"/>
-              </w:numPr>
-              <w:rPr>
-                <w:rStyle w:val="ContentBodyChar"/>
-                <w:rFonts w:ascii="HelveticaNeueLT Pro 55 Roman" w:hAnsi="HelveticaNeueLT Pro 55 Roman"/>
-                <w:i/>
-                <w:color w:val="404040" w:themeColor="text1" w:themeTint="BF"/>
-              </w:rPr>
-            </w:pPr>
-            <w:r>
-              <w:rPr>
-                <w:rStyle w:val="ContentBodyChar"/>
-                <w:rFonts w:ascii="HelveticaNeueLT Pro 55 Roman" w:hAnsi="HelveticaNeueLT Pro 55 Roman"/>
-                <w:b/>
-                <w:i/>
-              </w:rPr>
-              <w:t xml:space="preserve">Two Unannounced VR projects: </w:t>
-            </w:r>
-            <w:r>
-              <w:rPr>
-                <w:rStyle w:val="ContentBodyChar"/>
-                <w:rFonts w:ascii="HelveticaNeueLT Pro 55 Roman" w:hAnsi="HelveticaNeueLT Pro 55 Roman"/>
-              </w:rPr>
-              <w:t>Level design and art implementation, optimization and production improvements, UE4 subject matter expert</w:t>
-            </w:r>
           </w:p>
           <w:p>
             <w:pPr>
@@ -1170,30 +1481,20 @@
                 <w:rStyle w:val="ContentBodyChar"/>
                 <w:rFonts w:ascii="HelveticaNeueLT Pro 55 Roman" w:hAnsi="HelveticaNeueLT Pro 55 Roman"/>
               </w:rPr>
-              <w:t xml:space="preserve"> </w:t>
+              <w:t xml:space="preserve"> Level design layout and implementation, BSP and SketchUp construction, cover placement and combat iteration</w:t>
             </w:r>
             <w:r>
               <w:rPr>
                 <w:rStyle w:val="ContentBodyChar"/>
                 <w:rFonts w:ascii="HelveticaNeueLT Pro 55 Roman" w:hAnsi="HelveticaNeueLT Pro 55 Roman"/>
               </w:rPr>
-              <w:t xml:space="preserve">Level design layout and implementation, BSP and </w:t>
+              <w:t>,</w:t>
             </w:r>
-            <w:proofErr w:type="spellStart"/>
             <w:r>
               <w:rPr>
                 <w:rStyle w:val="ContentBodyChar"/>
-                <w:rFonts w:ascii="HelveticaNeueLT Pro 55 Roman" w:hAnsi="HelveticaNeueLT Pro 55 Roman"/>
               </w:rPr>
-              <w:t>SketchUp</w:t>
-            </w:r>
-            <w:proofErr w:type="spellEnd"/>
-            <w:r>
-              <w:rPr>
-                <w:rStyle w:val="ContentBodyChar"/>
-                <w:rFonts w:ascii="HelveticaNeueLT Pro 55 Roman" w:hAnsi="HelveticaNeueLT Pro 55 Roman"/>
-              </w:rPr>
-              <w:t xml:space="preserve"> construction, cover placement and combat iteration, </w:t>
+              <w:t xml:space="preserve"> </w:t>
             </w:r>
           </w:p>
           <w:p>
@@ -1400,37 +1701,6 @@
               <w:pStyle w:val="ListParagraph"/>
               <w:numPr>
                 <w:ilvl w:val="0"/>
-                <w:numId w:val="5"/>
-              </w:numPr>
-              <w:rPr>
-                <w:rStyle w:val="ContentBodyChar"/>
-                <w:rFonts w:ascii="HelveticaNeueLT Pro 55 Roman" w:hAnsi="HelveticaNeueLT Pro 55 Roman"/>
-                <w:i/>
-                <w:color w:val="404040" w:themeColor="text1" w:themeTint="BF"/>
-              </w:rPr>
-            </w:pPr>
-            <w:r>
-              <w:rPr>
-                <w:rStyle w:val="ContentBodyChar"/>
-                <w:rFonts w:ascii="HelveticaNeueLT Pro 55 Roman" w:hAnsi="HelveticaNeueLT Pro 55 Roman"/>
-                <w:b/>
-                <w:i/>
-              </w:rPr>
-              <w:t>Unannounced GSTEM Mobile Game:</w:t>
-            </w:r>
-            <w:r>
-              <w:rPr>
-                <w:rStyle w:val="ContentBodyChar"/>
-                <w:rFonts w:ascii="HelveticaNeueLT Pro 55 Roman" w:hAnsi="HelveticaNeueLT Pro 55 Roman"/>
-              </w:rPr>
-              <w:t xml:space="preserve"> Took over product design and documentation, production timeline, customer interface, level and puzzle design, game script, small-team and backlog management</w:t>
-            </w:r>
-          </w:p>
-          <w:p>
-            <w:pPr>
-              <w:pStyle w:val="ListParagraph"/>
-              <w:numPr>
-                <w:ilvl w:val="0"/>
                 <w:numId w:val="3"/>
               </w:numPr>
               <w:rPr>
@@ -1517,7 +1787,7 @@
                 <w:rStyle w:val="ContentBodyChar"/>
                 <w:rFonts w:ascii="HelveticaNeueLT Pro 55 Roman" w:hAnsi="HelveticaNeueLT Pro 55 Roman"/>
               </w:rPr>
-              <w:t xml:space="preserve"> Assess game engine for studio use, production assessments and timelines, planning and execution of content conversion, scripted a dynamic day/night cycle, world construction and level conversion (terrain, texturing, lighting, placement), small-team management</w:t>
+              <w:t xml:space="preserve"> Assess game engine for studio use, production assessments and timelines, planning and execution of content conversion, scripted a dynamic day/night cycle, </w:t>
             </w:r>
           </w:p>
         </w:tc>
@@ -1960,7 +2230,7 @@
 </file>
 
 <file path=word/endnotes.xml><?xml version="1.0" encoding="utf-8"?>
-<w:endnotes xmlns:wpc="http://schemas.microsoft.com/office/word/2010/wordprocessingCanvas" xmlns:mc="http://schemas.openxmlformats.org/markup-compatibility/2006" xmlns:o="urn:schemas-microsoft-com:office:office" xmlns:r="http://schemas.openxmlformats.org/officeDocument/2006/relationships" xmlns:m="http://schemas.openxmlformats.org/officeDocument/2006/math" xmlns:v="urn:schemas-microsoft-com:vml" xmlns:wp14="http://schemas.microsoft.com/office/word/2010/wordprocessingDrawing" xmlns:wp="http://schemas.openxmlformats.org/drawingml/2006/wordprocessingDrawing" xmlns:w10="urn:schemas-microsoft-com:office:word" xmlns:w="http://schemas.openxmlformats.org/wordprocessingml/2006/main" xmlns:w14="http://schemas.microsoft.com/office/word/2010/wordml" xmlns:w15="http://schemas.microsoft.com/office/word/2012/wordml" xmlns:wpg="http://schemas.microsoft.com/office/word/2010/wordprocessingGroup" xmlns:wpi="http://schemas.microsoft.com/office/word/2010/wordprocessingInk" xmlns:wne="http://schemas.microsoft.com/office/word/2006/wordml" xmlns:wps="http://schemas.microsoft.com/office/word/2010/wordprocessingShape" mc:Ignorable="w14 w15 wp14">
+<w:endnotes xmlns:wpc="http://schemas.microsoft.com/office/word/2010/wordprocessingCanvas" xmlns:cx="http://schemas.microsoft.com/office/drawing/2014/chartex" xmlns:cx1="http://schemas.microsoft.com/office/drawing/2015/9/8/chartex" xmlns:cx2="http://schemas.microsoft.com/office/drawing/2015/10/21/chartex" xmlns:cx3="http://schemas.microsoft.com/office/drawing/2016/5/9/chartex" xmlns:cx4="http://schemas.microsoft.com/office/drawing/2016/5/10/chartex" xmlns:cx5="http://schemas.microsoft.com/office/drawing/2016/5/11/chartex" xmlns:cx6="http://schemas.microsoft.com/office/drawing/2016/5/12/chartex" xmlns:cx7="http://schemas.microsoft.com/office/drawing/2016/5/13/chartex" xmlns:cx8="http://schemas.microsoft.com/office/drawing/2016/5/14/chartex" xmlns:mc="http://schemas.openxmlformats.org/markup-compatibility/2006" xmlns:aink="http://schemas.microsoft.com/office/drawing/2016/ink" xmlns:am3d="http://schemas.microsoft.com/office/drawing/2017/model3d" xmlns:o="urn:schemas-microsoft-com:office:office" xmlns:r="http://schemas.openxmlformats.org/officeDocument/2006/relationships" xmlns:m="http://schemas.openxmlformats.org/officeDocument/2006/math" xmlns:v="urn:schemas-microsoft-com:vml" xmlns:wp14="http://schemas.microsoft.com/office/word/2010/wordprocessingDrawing" xmlns:wp="http://schemas.openxmlformats.org/drawingml/2006/wordprocessingDrawing" xmlns:w10="urn:schemas-microsoft-com:office:word" xmlns:w="http://schemas.openxmlformats.org/wordprocessingml/2006/main" xmlns:w14="http://schemas.microsoft.com/office/word/2010/wordml" xmlns:w15="http://schemas.microsoft.com/office/word/2012/wordml" xmlns:w16cid="http://schemas.microsoft.com/office/word/2016/wordml/cid" xmlns:w16se="http://schemas.microsoft.com/office/word/2015/wordml/symex" xmlns:wpg="http://schemas.microsoft.com/office/word/2010/wordprocessingGroup" xmlns:wpi="http://schemas.microsoft.com/office/word/2010/wordprocessingInk" xmlns:wne="http://schemas.microsoft.com/office/word/2006/wordml" xmlns:wps="http://schemas.microsoft.com/office/word/2010/wordprocessingShape" mc:Ignorable="w14 w15 w16se w16cid wp14">
   <w:endnote w:type="separator" w:id="-1">
     <w:p>
       <w:pPr>
@@ -1985,7 +2255,7 @@
 </file>
 
 <file path=word/footnotes.xml><?xml version="1.0" encoding="utf-8"?>
-<w:footnotes xmlns:wpc="http://schemas.microsoft.com/office/word/2010/wordprocessingCanvas" xmlns:mc="http://schemas.openxmlformats.org/markup-compatibility/2006" xmlns:o="urn:schemas-microsoft-com:office:office" xmlns:r="http://schemas.openxmlformats.org/officeDocument/2006/relationships" xmlns:m="http://schemas.openxmlformats.org/officeDocument/2006/math" xmlns:v="urn:schemas-microsoft-com:vml" xmlns:wp14="http://schemas.microsoft.com/office/word/2010/wordprocessingDrawing" xmlns:wp="http://schemas.openxmlformats.org/drawingml/2006/wordprocessingDrawing" xmlns:w10="urn:schemas-microsoft-com:office:word" xmlns:w="http://schemas.openxmlformats.org/wordprocessingml/2006/main" xmlns:w14="http://schemas.microsoft.com/office/word/2010/wordml" xmlns:w15="http://schemas.microsoft.com/office/word/2012/wordml" xmlns:wpg="http://schemas.microsoft.com/office/word/2010/wordprocessingGroup" xmlns:wpi="http://schemas.microsoft.com/office/word/2010/wordprocessingInk" xmlns:wne="http://schemas.microsoft.com/office/word/2006/wordml" xmlns:wps="http://schemas.microsoft.com/office/word/2010/wordprocessingShape" mc:Ignorable="w14 w15 wp14">
+<w:footnotes xmlns:wpc="http://schemas.microsoft.com/office/word/2010/wordprocessingCanvas" xmlns:cx="http://schemas.microsoft.com/office/drawing/2014/chartex" xmlns:cx1="http://schemas.microsoft.com/office/drawing/2015/9/8/chartex" xmlns:cx2="http://schemas.microsoft.com/office/drawing/2015/10/21/chartex" xmlns:cx3="http://schemas.microsoft.com/office/drawing/2016/5/9/chartex" xmlns:cx4="http://schemas.microsoft.com/office/drawing/2016/5/10/chartex" xmlns:cx5="http://schemas.microsoft.com/office/drawing/2016/5/11/chartex" xmlns:cx6="http://schemas.microsoft.com/office/drawing/2016/5/12/chartex" xmlns:cx7="http://schemas.microsoft.com/office/drawing/2016/5/13/chartex" xmlns:cx8="http://schemas.microsoft.com/office/drawing/2016/5/14/chartex" xmlns:mc="http://schemas.openxmlformats.org/markup-compatibility/2006" xmlns:aink="http://schemas.microsoft.com/office/drawing/2016/ink" xmlns:am3d="http://schemas.microsoft.com/office/drawing/2017/model3d" xmlns:o="urn:schemas-microsoft-com:office:office" xmlns:r="http://schemas.openxmlformats.org/officeDocument/2006/relationships" xmlns:m="http://schemas.openxmlformats.org/officeDocument/2006/math" xmlns:v="urn:schemas-microsoft-com:vml" xmlns:wp14="http://schemas.microsoft.com/office/word/2010/wordprocessingDrawing" xmlns:wp="http://schemas.openxmlformats.org/drawingml/2006/wordprocessingDrawing" xmlns:w10="urn:schemas-microsoft-com:office:word" xmlns:w="http://schemas.openxmlformats.org/wordprocessingml/2006/main" xmlns:w14="http://schemas.microsoft.com/office/word/2010/wordml" xmlns:w15="http://schemas.microsoft.com/office/word/2012/wordml" xmlns:w16cid="http://schemas.microsoft.com/office/word/2016/wordml/cid" xmlns:w16se="http://schemas.microsoft.com/office/word/2015/wordml/symex" xmlns:wpg="http://schemas.microsoft.com/office/word/2010/wordprocessingGroup" xmlns:wpi="http://schemas.microsoft.com/office/word/2010/wordprocessingInk" xmlns:wne="http://schemas.microsoft.com/office/word/2006/wordml" xmlns:wps="http://schemas.microsoft.com/office/word/2010/wordprocessingShape" mc:Ignorable="w14 w15 w16se w16cid wp14">
   <w:footnote w:type="separator" w:id="-1">
     <w:p>
       <w:pPr>
@@ -2010,7 +2280,7 @@
 </file>
 
 <file path=word/header1.xml><?xml version="1.0" encoding="utf-8"?>
-<w:hdr xmlns:wpc="http://schemas.microsoft.com/office/word/2010/wordprocessingCanvas" xmlns:mc="http://schemas.openxmlformats.org/markup-compatibility/2006" xmlns:o="urn:schemas-microsoft-com:office:office" xmlns:r="http://schemas.openxmlformats.org/officeDocument/2006/relationships" xmlns:m="http://schemas.openxmlformats.org/officeDocument/2006/math" xmlns:v="urn:schemas-microsoft-com:vml" xmlns:wp14="http://schemas.microsoft.com/office/word/2010/wordprocessingDrawing" xmlns:wp="http://schemas.openxmlformats.org/drawingml/2006/wordprocessingDrawing" xmlns:w10="urn:schemas-microsoft-com:office:word" xmlns:w="http://schemas.openxmlformats.org/wordprocessingml/2006/main" xmlns:w14="http://schemas.microsoft.com/office/word/2010/wordml" xmlns:w15="http://schemas.microsoft.com/office/word/2012/wordml" xmlns:wpg="http://schemas.microsoft.com/office/word/2010/wordprocessingGroup" xmlns:wpi="http://schemas.microsoft.com/office/word/2010/wordprocessingInk" xmlns:wne="http://schemas.microsoft.com/office/word/2006/wordml" xmlns:wps="http://schemas.microsoft.com/office/word/2010/wordprocessingShape" mc:Ignorable="w14 w15 wp14">
+<w:hdr xmlns:wpc="http://schemas.microsoft.com/office/word/2010/wordprocessingCanvas" xmlns:cx="http://schemas.microsoft.com/office/drawing/2014/chartex" xmlns:cx1="http://schemas.microsoft.com/office/drawing/2015/9/8/chartex" xmlns:cx2="http://schemas.microsoft.com/office/drawing/2015/10/21/chartex" xmlns:cx3="http://schemas.microsoft.com/office/drawing/2016/5/9/chartex" xmlns:cx4="http://schemas.microsoft.com/office/drawing/2016/5/10/chartex" xmlns:cx5="http://schemas.microsoft.com/office/drawing/2016/5/11/chartex" xmlns:cx6="http://schemas.microsoft.com/office/drawing/2016/5/12/chartex" xmlns:cx7="http://schemas.microsoft.com/office/drawing/2016/5/13/chartex" xmlns:cx8="http://schemas.microsoft.com/office/drawing/2016/5/14/chartex" xmlns:mc="http://schemas.openxmlformats.org/markup-compatibility/2006" xmlns:aink="http://schemas.microsoft.com/office/drawing/2016/ink" xmlns:am3d="http://schemas.microsoft.com/office/drawing/2017/model3d" xmlns:o="urn:schemas-microsoft-com:office:office" xmlns:r="http://schemas.openxmlformats.org/officeDocument/2006/relationships" xmlns:m="http://schemas.openxmlformats.org/officeDocument/2006/math" xmlns:v="urn:schemas-microsoft-com:vml" xmlns:wp14="http://schemas.microsoft.com/office/word/2010/wordprocessingDrawing" xmlns:wp="http://schemas.openxmlformats.org/drawingml/2006/wordprocessingDrawing" xmlns:w10="urn:schemas-microsoft-com:office:word" xmlns:w="http://schemas.openxmlformats.org/wordprocessingml/2006/main" xmlns:w14="http://schemas.microsoft.com/office/word/2010/wordml" xmlns:w15="http://schemas.microsoft.com/office/word/2012/wordml" xmlns:w16cid="http://schemas.microsoft.com/office/word/2016/wordml/cid" xmlns:w16se="http://schemas.microsoft.com/office/word/2015/wordml/symex" xmlns:wpg="http://schemas.microsoft.com/office/word/2010/wordprocessingGroup" xmlns:wpi="http://schemas.microsoft.com/office/word/2010/wordprocessingInk" xmlns:wne="http://schemas.microsoft.com/office/word/2006/wordml" xmlns:wps="http://schemas.microsoft.com/office/word/2010/wordprocessingShape" mc:Ignorable="w14 w15 w16se w16cid wp14">
   <w:tbl>
     <w:tblPr>
       <w:tblStyle w:val="TableGrid"/>
@@ -2058,7 +2328,7 @@
               <w:noProof/>
             </w:rPr>
             <w:drawing>
-              <wp:inline distT="0" distB="0" distL="0" distR="0" wp14:anchorId="1A908919" wp14:editId="35E83802">
+              <wp:inline distT="0" distB="0" distL="0" distR="0" wp14:anchorId="754997AF" wp14:editId="234D14C7">
                 <wp:extent cx="3771900" cy="762000"/>
                 <wp:effectExtent l="0" t="0" r="0" b="0"/>
                 <wp:docPr id="5" name="Picture 5"/>
@@ -2146,10 +2416,26 @@
               </w:pPr>
               <w:r>
                 <w:rPr>
-                  <w:rFonts w:ascii="HelveticaNeueLT Pro 55 Roman" w:hAnsi="HelveticaNeueLT Pro 55 Roman" w:cs="Arial"/>
+                  <w:rFonts w:ascii="HelveticaNeueLT Pro 55 Roman" w:hAnsi="HelveticaNeueLT Pro 55 Roman"/>
                   <w:b w:val="0"/>
                 </w:rPr>
-                <w:t>22700 Lake Forest Drive, Apt. # 411</w:t>
+                <w:t xml:space="preserve">1700 </w:t>
+              </w:r>
+              <w:proofErr w:type="spellStart"/>
+              <w:r>
+                <w:rPr>
+                  <w:rFonts w:ascii="HelveticaNeueLT Pro 55 Roman" w:hAnsi="HelveticaNeueLT Pro 55 Roman"/>
+                  <w:b w:val="0"/>
+                </w:rPr>
+                <w:t>Baronne</w:t>
+              </w:r>
+              <w:proofErr w:type="spellEnd"/>
+              <w:r>
+                <w:rPr>
+                  <w:rFonts w:ascii="HelveticaNeueLT Pro 55 Roman" w:hAnsi="HelveticaNeueLT Pro 55 Roman"/>
+                  <w:b w:val="0"/>
+                </w:rPr>
+                <w:t xml:space="preserve"> St, Apt # 255</w:t>
               </w:r>
             </w:p>
             <w:p>
@@ -2165,7 +2451,35 @@
                   <w:rFonts w:ascii="HelveticaNeueLT Pro 55 Roman" w:hAnsi="HelveticaNeueLT Pro 55 Roman" w:cs="Arial"/>
                   <w:b w:val="0"/>
                 </w:rPr>
-                <w:t>Lake Forest, CA, 92630</w:t>
+                <w:t>New Orleans</w:t>
+              </w:r>
+              <w:r>
+                <w:rPr>
+                  <w:rFonts w:ascii="HelveticaNeueLT Pro 55 Roman" w:hAnsi="HelveticaNeueLT Pro 55 Roman" w:cs="Arial"/>
+                  <w:b w:val="0"/>
+                </w:rPr>
+                <w:t xml:space="preserve">, </w:t>
+              </w:r>
+              <w:r>
+                <w:rPr>
+                  <w:rFonts w:ascii="HelveticaNeueLT Pro 55 Roman" w:hAnsi="HelveticaNeueLT Pro 55 Roman" w:cs="Arial"/>
+                  <w:b w:val="0"/>
+                </w:rPr>
+                <w:t>L</w:t>
+              </w:r>
+              <w:r>
+                <w:rPr>
+                  <w:rFonts w:ascii="HelveticaNeueLT Pro 55 Roman" w:hAnsi="HelveticaNeueLT Pro 55 Roman" w:cs="Arial"/>
+                  <w:b w:val="0"/>
+                </w:rPr>
+                <w:t xml:space="preserve">A, </w:t>
+              </w:r>
+              <w:r>
+                <w:rPr>
+                  <w:rFonts w:ascii="HelveticaNeueLT Pro 55 Roman" w:hAnsi="HelveticaNeueLT Pro 55 Roman" w:cs="Arial"/>
+                  <w:b w:val="0"/>
+                </w:rPr>
+                <w:t>70113</w:t>
               </w:r>
             </w:p>
           </w:sdtContent>
@@ -2302,7 +2616,7 @@
 </file>
 
 <file path=word/numbering.xml><?xml version="1.0" encoding="utf-8"?>
-<w:numbering xmlns:wpc="http://schemas.microsoft.com/office/word/2010/wordprocessingCanvas" xmlns:mc="http://schemas.openxmlformats.org/markup-compatibility/2006" xmlns:o="urn:schemas-microsoft-com:office:office" xmlns:r="http://schemas.openxmlformats.org/officeDocument/2006/relationships" xmlns:m="http://schemas.openxmlformats.org/officeDocument/2006/math" xmlns:v="urn:schemas-microsoft-com:vml" xmlns:wp14="http://schemas.microsoft.com/office/word/2010/wordprocessingDrawing" xmlns:wp="http://schemas.openxmlformats.org/drawingml/2006/wordprocessingDrawing" xmlns:w10="urn:schemas-microsoft-com:office:word" xmlns:w="http://schemas.openxmlformats.org/wordprocessingml/2006/main" xmlns:w14="http://schemas.microsoft.com/office/word/2010/wordml" xmlns:w15="http://schemas.microsoft.com/office/word/2012/wordml" xmlns:wpg="http://schemas.microsoft.com/office/word/2010/wordprocessingGroup" xmlns:wpi="http://schemas.microsoft.com/office/word/2010/wordprocessingInk" xmlns:wne="http://schemas.microsoft.com/office/word/2006/wordml" xmlns:wps="http://schemas.microsoft.com/office/word/2010/wordprocessingShape" mc:Ignorable="w14 w15 wp14">
+<w:numbering xmlns:wpc="http://schemas.microsoft.com/office/word/2010/wordprocessingCanvas" xmlns:cx="http://schemas.microsoft.com/office/drawing/2014/chartex" xmlns:cx1="http://schemas.microsoft.com/office/drawing/2015/9/8/chartex" xmlns:cx2="http://schemas.microsoft.com/office/drawing/2015/10/21/chartex" xmlns:cx3="http://schemas.microsoft.com/office/drawing/2016/5/9/chartex" xmlns:cx4="http://schemas.microsoft.com/office/drawing/2016/5/10/chartex" xmlns:cx5="http://schemas.microsoft.com/office/drawing/2016/5/11/chartex" xmlns:cx6="http://schemas.microsoft.com/office/drawing/2016/5/12/chartex" xmlns:cx7="http://schemas.microsoft.com/office/drawing/2016/5/13/chartex" xmlns:cx8="http://schemas.microsoft.com/office/drawing/2016/5/14/chartex" xmlns:mc="http://schemas.openxmlformats.org/markup-compatibility/2006" xmlns:aink="http://schemas.microsoft.com/office/drawing/2016/ink" xmlns:am3d="http://schemas.microsoft.com/office/drawing/2017/model3d" xmlns:o="urn:schemas-microsoft-com:office:office" xmlns:r="http://schemas.openxmlformats.org/officeDocument/2006/relationships" xmlns:m="http://schemas.openxmlformats.org/officeDocument/2006/math" xmlns:v="urn:schemas-microsoft-com:vml" xmlns:wp14="http://schemas.microsoft.com/office/word/2010/wordprocessingDrawing" xmlns:wp="http://schemas.openxmlformats.org/drawingml/2006/wordprocessingDrawing" xmlns:w10="urn:schemas-microsoft-com:office:word" xmlns:w="http://schemas.openxmlformats.org/wordprocessingml/2006/main" xmlns:w14="http://schemas.microsoft.com/office/word/2010/wordml" xmlns:w15="http://schemas.microsoft.com/office/word/2012/wordml" xmlns:w16cid="http://schemas.microsoft.com/office/word/2016/wordml/cid" xmlns:w16se="http://schemas.microsoft.com/office/word/2015/wordml/symex" xmlns:wpg="http://schemas.microsoft.com/office/word/2010/wordprocessingGroup" xmlns:wpi="http://schemas.microsoft.com/office/word/2010/wordprocessingInk" xmlns:wne="http://schemas.microsoft.com/office/word/2006/wordml" xmlns:wps="http://schemas.microsoft.com/office/word/2010/wordprocessingShape" mc:Ignorable="w14 w15 w16se w16cid wp14">
   <w:abstractNum w:abstractNumId="0" w15:restartNumberingAfterBreak="0">
     <w:nsid w:val="16EC0D5F"/>
     <w:multiLevelType w:val="hybridMultilevel"/>
@@ -2888,7 +3202,7 @@
 </file>
 
 <file path=word/styles.xml><?xml version="1.0" encoding="utf-8"?>
-<w:styles xmlns:mc="http://schemas.openxmlformats.org/markup-compatibility/2006" xmlns:r="http://schemas.openxmlformats.org/officeDocument/2006/relationships" xmlns:w="http://schemas.openxmlformats.org/wordprocessingml/2006/main" xmlns:w14="http://schemas.microsoft.com/office/word/2010/wordml" xmlns:w15="http://schemas.microsoft.com/office/word/2012/wordml" mc:Ignorable="w14 w15">
+<w:styles xmlns:mc="http://schemas.openxmlformats.org/markup-compatibility/2006" xmlns:r="http://schemas.openxmlformats.org/officeDocument/2006/relationships" xmlns:w="http://schemas.openxmlformats.org/wordprocessingml/2006/main" xmlns:w14="http://schemas.microsoft.com/office/word/2010/wordml" xmlns:w15="http://schemas.microsoft.com/office/word/2012/wordml" xmlns:w16cid="http://schemas.microsoft.com/office/word/2016/wordml/cid" xmlns:w16se="http://schemas.microsoft.com/office/word/2015/wordml/symex" mc:Ignorable="w14 w15 w16se w16cid">
   <w:docDefaults>
     <w:rPrDefault>
       <w:rPr>
@@ -2904,7 +3218,7 @@
       </w:pPr>
     </w:pPrDefault>
   </w:docDefaults>
-  <w:latentStyles w:defLockedState="0" w:defUIPriority="99" w:defSemiHidden="0" w:defUnhideWhenUsed="0" w:defQFormat="0" w:count="371">
+  <w:latentStyles w:defLockedState="0" w:defUIPriority="99" w:defSemiHidden="0" w:defUnhideWhenUsed="0" w:defQFormat="0" w:count="376">
     <w:lsdException w:name="Normal" w:uiPriority="0"/>
     <w:lsdException w:name="heading 1" w:uiPriority="9"/>
     <w:lsdException w:name="heading 2" w:semiHidden="1" w:uiPriority="9" w:unhideWhenUsed="1"/>
@@ -3010,7 +3324,6 @@
     <w:lsdException w:name="HTML Sample" w:semiHidden="1" w:unhideWhenUsed="1"/>
     <w:lsdException w:name="HTML Typewriter" w:semiHidden="1" w:unhideWhenUsed="1"/>
     <w:lsdException w:name="HTML Variable" w:semiHidden="1" w:unhideWhenUsed="1"/>
-    <w:lsdException w:name="Normal Table" w:semiHidden="1" w:unhideWhenUsed="1"/>
     <w:lsdException w:name="annotation subject" w:semiHidden="1" w:unhideWhenUsed="1"/>
     <w:lsdException w:name="No List" w:semiHidden="1" w:unhideWhenUsed="1"/>
     <w:lsdException w:name="Outline List 1" w:semiHidden="1" w:unhideWhenUsed="1"/>
@@ -3057,10 +3370,8 @@
     <w:lsdException w:name="Table Subtle 2" w:semiHidden="1" w:unhideWhenUsed="1"/>
     <w:lsdException w:name="Table Web 1" w:semiHidden="1" w:unhideWhenUsed="1"/>
     <w:lsdException w:name="Table Web 2" w:semiHidden="1" w:unhideWhenUsed="1"/>
-    <w:lsdException w:name="Table Web 3" w:semiHidden="1" w:unhideWhenUsed="1"/>
     <w:lsdException w:name="Balloon Text" w:semiHidden="1" w:unhideWhenUsed="1"/>
     <w:lsdException w:name="Table Grid" w:uiPriority="59"/>
-    <w:lsdException w:name="Table Theme" w:semiHidden="1" w:unhideWhenUsed="1"/>
     <w:lsdException w:name="Placeholder Text" w:semiHidden="1"/>
     <w:lsdException w:name="No Spacing" w:uiPriority="1"/>
     <w:lsdException w:name="Light Shading" w:uiPriority="60"/>
@@ -3276,6 +3587,11 @@
     <w:lsdException w:name="List Table 5 Dark Accent 6" w:uiPriority="50"/>
     <w:lsdException w:name="List Table 6 Colorful Accent 6" w:uiPriority="51"/>
     <w:lsdException w:name="List Table 7 Colorful Accent 6" w:uiPriority="52"/>
+    <w:lsdException w:name="Mention" w:semiHidden="1" w:unhideWhenUsed="1"/>
+    <w:lsdException w:name="Smart Hyperlink" w:semiHidden="1" w:unhideWhenUsed="1"/>
+    <w:lsdException w:name="Hashtag" w:semiHidden="1" w:unhideWhenUsed="1"/>
+    <w:lsdException w:name="Unresolved Mention" w:semiHidden="1" w:unhideWhenUsed="1"/>
+    <w:lsdException w:name="Smart Link" w:semiHidden="1" w:unhideWhenUsed="1"/>
   </w:latentStyles>
   <w:style w:type="paragraph" w:default="1" w:styleId="Normal">
     <w:name w:val="Normal"/>
@@ -3602,7 +3918,7 @@
 </file>
 
 <file path=word/glossary/document.xml><?xml version="1.0" encoding="utf-8"?>
-<w:glossaryDocument xmlns:wpc="http://schemas.microsoft.com/office/word/2010/wordprocessingCanvas" xmlns:mc="http://schemas.openxmlformats.org/markup-compatibility/2006" xmlns:o="urn:schemas-microsoft-com:office:office" xmlns:r="http://schemas.openxmlformats.org/officeDocument/2006/relationships" xmlns:m="http://schemas.openxmlformats.org/officeDocument/2006/math" xmlns:v="urn:schemas-microsoft-com:vml" xmlns:wp14="http://schemas.microsoft.com/office/word/2010/wordprocessingDrawing" xmlns:wp="http://schemas.openxmlformats.org/drawingml/2006/wordprocessingDrawing" xmlns:w10="urn:schemas-microsoft-com:office:word" xmlns:w="http://schemas.openxmlformats.org/wordprocessingml/2006/main" xmlns:w14="http://schemas.microsoft.com/office/word/2010/wordml" xmlns:w15="http://schemas.microsoft.com/office/word/2012/wordml" xmlns:wpg="http://schemas.microsoft.com/office/word/2010/wordprocessingGroup" xmlns:wpi="http://schemas.microsoft.com/office/word/2010/wordprocessingInk" xmlns:wne="http://schemas.microsoft.com/office/word/2006/wordml" xmlns:wps="http://schemas.microsoft.com/office/word/2010/wordprocessingShape" mc:Ignorable="w14 w15 wp14">
+<w:glossaryDocument xmlns:wpc="http://schemas.microsoft.com/office/word/2010/wordprocessingCanvas" xmlns:cx="http://schemas.microsoft.com/office/drawing/2014/chartex" xmlns:cx1="http://schemas.microsoft.com/office/drawing/2015/9/8/chartex" xmlns:cx2="http://schemas.microsoft.com/office/drawing/2015/10/21/chartex" xmlns:cx3="http://schemas.microsoft.com/office/drawing/2016/5/9/chartex" xmlns:cx4="http://schemas.microsoft.com/office/drawing/2016/5/10/chartex" xmlns:cx5="http://schemas.microsoft.com/office/drawing/2016/5/11/chartex" xmlns:cx6="http://schemas.microsoft.com/office/drawing/2016/5/12/chartex" xmlns:cx7="http://schemas.microsoft.com/office/drawing/2016/5/13/chartex" xmlns:cx8="http://schemas.microsoft.com/office/drawing/2016/5/14/chartex" xmlns:mc="http://schemas.openxmlformats.org/markup-compatibility/2006" xmlns:aink="http://schemas.microsoft.com/office/drawing/2016/ink" xmlns:am3d="http://schemas.microsoft.com/office/drawing/2017/model3d" xmlns:o="urn:schemas-microsoft-com:office:office" xmlns:r="http://schemas.openxmlformats.org/officeDocument/2006/relationships" xmlns:m="http://schemas.openxmlformats.org/officeDocument/2006/math" xmlns:v="urn:schemas-microsoft-com:vml" xmlns:wp14="http://schemas.microsoft.com/office/word/2010/wordprocessingDrawing" xmlns:wp="http://schemas.openxmlformats.org/drawingml/2006/wordprocessingDrawing" xmlns:w10="urn:schemas-microsoft-com:office:word" xmlns:w="http://schemas.openxmlformats.org/wordprocessingml/2006/main" xmlns:w14="http://schemas.microsoft.com/office/word/2010/wordml" xmlns:w15="http://schemas.microsoft.com/office/word/2012/wordml" xmlns:w16cid="http://schemas.microsoft.com/office/word/2016/wordml/cid" xmlns:w16se="http://schemas.microsoft.com/office/word/2015/wordml/symex" xmlns:wpg="http://schemas.microsoft.com/office/word/2010/wordprocessingGroup" xmlns:wpi="http://schemas.microsoft.com/office/word/2010/wordprocessingInk" xmlns:wne="http://schemas.microsoft.com/office/word/2006/wordml" xmlns:wps="http://schemas.microsoft.com/office/word/2010/wordprocessingShape" mc:Ignorable="w14 w15 w16se w16cid wp14">
   <w:docParts>
     <w:docPart>
       <w:docPartPr>
@@ -4437,35 +4753,6 @@
     </w:docPart>
     <w:docPart>
       <w:docPartPr>
-        <w:name w:val="2F099A60A29442F98946013FAF097E3A"/>
-        <w:category>
-          <w:name w:val="General"/>
-          <w:gallery w:val="placeholder"/>
-        </w:category>
-        <w:types>
-          <w:type w:val="bbPlcHdr"/>
-        </w:types>
-        <w:behaviors>
-          <w:behavior w:val="content"/>
-        </w:behaviors>
-        <w:guid w:val="{8D78E910-EC6D-41D4-97E1-A568C9FFAC56}"/>
-      </w:docPartPr>
-      <w:docPartBody>
-        <w:p>
-          <w:pPr>
-            <w:pStyle w:val="2F099A60A29442F98946013FAF097E3A"/>
-          </w:pPr>
-          <w:r>
-            <w:rPr>
-              <w:rStyle w:val="PlaceholderText"/>
-            </w:rPr>
-            <w:t>Click here to enter a date.</w:t>
-          </w:r>
-        </w:p>
-      </w:docPartBody>
-    </w:docPart>
-    <w:docPart>
-      <w:docPartPr>
         <w:name w:val="38EF50995C3643DA83F8FFDBC6F17118"/>
         <w:category>
           <w:name w:val="General"/>
@@ -4641,12 +4928,159 @@
         </w:p>
       </w:docPartBody>
     </w:docPart>
+    <w:docPart>
+      <w:docPartPr>
+        <w:name w:val="F526BCDF1DBB482DA8D9CD9DAA102D8F"/>
+        <w:category>
+          <w:name w:val="General"/>
+          <w:gallery w:val="placeholder"/>
+        </w:category>
+        <w:types>
+          <w:type w:val="bbPlcHdr"/>
+        </w:types>
+        <w:behaviors>
+          <w:behavior w:val="content"/>
+        </w:behaviors>
+        <w:guid w:val="{98F9294A-0F0B-4ABD-B203-BB51720C8CF6}"/>
+      </w:docPartPr>
+      <w:docPartBody>
+        <w:p>
+          <w:pPr>
+            <w:pStyle w:val="F526BCDF1DBB482DA8D9CD9DAA102D8F"/>
+          </w:pPr>
+          <w:r>
+            <w:rPr>
+              <w:rStyle w:val="ContentBodyChar"/>
+            </w:rPr>
+            <w:t>[Job Title]</w:t>
+          </w:r>
+        </w:p>
+      </w:docPartBody>
+    </w:docPart>
+    <w:docPart>
+      <w:docPartPr>
+        <w:name w:val="D1380065F1814178AE5F2372ABB53E53"/>
+        <w:category>
+          <w:name w:val="General"/>
+          <w:gallery w:val="placeholder"/>
+        </w:category>
+        <w:types>
+          <w:type w:val="bbPlcHdr"/>
+        </w:types>
+        <w:behaviors>
+          <w:behavior w:val="content"/>
+        </w:behaviors>
+        <w:guid w:val="{FB04D1CC-A628-44CA-A655-0BA9CDE0CDD0}"/>
+      </w:docPartPr>
+      <w:docPartBody>
+        <w:p>
+          <w:pPr>
+            <w:pStyle w:val="D1380065F1814178AE5F2372ABB53E53"/>
+          </w:pPr>
+          <w:r>
+            <w:rPr>
+              <w:color w:val="404040" w:themeColor="text1" w:themeTint="BF"/>
+              <w:sz w:val="20"/>
+            </w:rPr>
+            <w:t>[Company Name]</w:t>
+          </w:r>
+        </w:p>
+      </w:docPartBody>
+    </w:docPart>
+    <w:docPart>
+      <w:docPartPr>
+        <w:name w:val="B5EBDFCFA7CD4692AD385A5F216F569C"/>
+        <w:category>
+          <w:name w:val="General"/>
+          <w:gallery w:val="placeholder"/>
+        </w:category>
+        <w:types>
+          <w:type w:val="bbPlcHdr"/>
+        </w:types>
+        <w:behaviors>
+          <w:behavior w:val="content"/>
+        </w:behaviors>
+        <w:guid w:val="{59BAC811-D8FC-440C-A5DD-27B5B5C96517}"/>
+      </w:docPartPr>
+      <w:docPartBody>
+        <w:p>
+          <w:pPr>
+            <w:pStyle w:val="B5EBDFCFA7CD4692AD385A5F216F569C"/>
+          </w:pPr>
+          <w:r>
+            <w:rPr>
+              <w:rStyle w:val="PlaceholderText"/>
+            </w:rPr>
+            <w:t>Click here to enter a date.</w:t>
+          </w:r>
+        </w:p>
+      </w:docPartBody>
+    </w:docPart>
+    <w:docPart>
+      <w:docPartPr>
+        <w:name w:val="A0B795EE46DC448DB10E686E23C290BA"/>
+        <w:category>
+          <w:name w:val="General"/>
+          <w:gallery w:val="placeholder"/>
+        </w:category>
+        <w:types>
+          <w:type w:val="bbPlcHdr"/>
+        </w:types>
+        <w:behaviors>
+          <w:behavior w:val="content"/>
+        </w:behaviors>
+        <w:guid w:val="{5A128863-6B16-47AB-A95D-7D94FFFF685D}"/>
+      </w:docPartPr>
+      <w:docPartBody>
+        <w:p>
+          <w:pPr>
+            <w:pStyle w:val="A0B795EE46DC448DB10E686E23C290BA"/>
+          </w:pPr>
+          <w:r>
+            <w:rPr>
+              <w:color w:val="404040" w:themeColor="text1" w:themeTint="BF"/>
+              <w:sz w:val="20"/>
+            </w:rPr>
+            <w:t>[City, ST]</w:t>
+          </w:r>
+        </w:p>
+      </w:docPartBody>
+    </w:docPart>
+    <w:docPart>
+      <w:docPartPr>
+        <w:name w:val="22F5C073757B476D87F15D1812A1F755"/>
+        <w:category>
+          <w:name w:val="General"/>
+          <w:gallery w:val="placeholder"/>
+        </w:category>
+        <w:types>
+          <w:type w:val="bbPlcHdr"/>
+        </w:types>
+        <w:behaviors>
+          <w:behavior w:val="content"/>
+        </w:behaviors>
+        <w:guid w:val="{923B334C-988C-43E2-9D37-09BDFE9228A5}"/>
+      </w:docPartPr>
+      <w:docPartBody>
+        <w:p>
+          <w:pPr>
+            <w:pStyle w:val="22F5C073757B476D87F15D1812A1F755"/>
+          </w:pPr>
+          <w:r>
+            <w:rPr>
+              <w:rStyle w:val="PlaceholderText"/>
+            </w:rPr>
+            <w:t>Click here to enter a date.</w:t>
+          </w:r>
+        </w:p>
+      </w:docPartBody>
+    </w:docPart>
   </w:docParts>
 </w:glossaryDocument>
 </file>
 
 <file path=word/glossary/fontTable.xml><?xml version="1.0" encoding="utf-8"?>
-<w:fonts xmlns:mc="http://schemas.openxmlformats.org/markup-compatibility/2006" xmlns:r="http://schemas.openxmlformats.org/officeDocument/2006/relationships" xmlns:w="http://schemas.openxmlformats.org/wordprocessingml/2006/main" xmlns:w14="http://schemas.microsoft.com/office/word/2010/wordml" xmlns:w15="http://schemas.microsoft.com/office/word/2012/wordml" mc:Ignorable="w14 w15">
+<w:fonts xmlns:mc="http://schemas.openxmlformats.org/markup-compatibility/2006" xmlns:r="http://schemas.openxmlformats.org/officeDocument/2006/relationships" xmlns:w="http://schemas.openxmlformats.org/wordprocessingml/2006/main" xmlns:w14="http://schemas.microsoft.com/office/word/2010/wordml" xmlns:w15="http://schemas.microsoft.com/office/word/2012/wordml" xmlns:w16cid="http://schemas.microsoft.com/office/word/2016/wordml/cid" xmlns:w16se="http://schemas.microsoft.com/office/word/2015/wordml/symex" mc:Ignorable="w14 w15 w16se w16cid">
   <w:font w:name="Wingdings">
     <w:panose1 w:val="05000000000000000000"/>
     <w:charset w:val="02"/>
@@ -4659,7 +5093,7 @@
     <w:charset w:val="00"/>
     <w:family w:val="roman"/>
     <w:pitch w:val="variable"/>
-    <w:sig w:usb0="E0002EFF" w:usb1="C0007843" w:usb2="00000009" w:usb3="00000000" w:csb0="000001FF" w:csb1="00000000"/>
+    <w:sig w:usb0="E0002EFF" w:usb1="C000785B" w:usb2="00000009" w:usb3="00000000" w:csb0="000001FF" w:csb1="00000000"/>
   </w:font>
   <w:font w:name="Courier New">
     <w:panose1 w:val="02070309020205020404"/>
@@ -4680,7 +5114,7 @@
     <w:charset w:val="00"/>
     <w:family w:val="swiss"/>
     <w:pitch w:val="variable"/>
-    <w:sig w:usb0="E00002FF" w:usb1="4000ACFF" w:usb2="00000001" w:usb3="00000000" w:csb0="0000019F" w:csb1="00000000"/>
+    <w:sig w:usb0="E0002AFF" w:usb1="C000247B" w:usb2="00000009" w:usb3="00000000" w:csb0="000001FF" w:csb1="00000000"/>
   </w:font>
   <w:font w:name="Tahoma">
     <w:panose1 w:val="020B0604030504040204"/>
@@ -4694,7 +5128,7 @@
     <w:charset w:val="00"/>
     <w:family w:val="roman"/>
     <w:pitch w:val="variable"/>
-    <w:sig w:usb0="00000003" w:usb1="00000000" w:usb2="00000000" w:usb3="00000000" w:csb0="00000001" w:csb1="00000000"/>
+    <w:sig w:usb0="00000007" w:usb1="00000000" w:usb2="00000000" w:usb3="00000000" w:csb0="00000003" w:csb1="00000000"/>
   </w:font>
   <w:font w:name="HelveticaNeueLT Pro 55 Roman">
     <w:altName w:val="Arial"/>
@@ -4710,7 +5144,7 @@
     <w:charset w:val="00"/>
     <w:family w:val="swiss"/>
     <w:pitch w:val="variable"/>
-    <w:sig w:usb0="E0002EFF" w:usb1="C0007843" w:usb2="00000009" w:usb3="00000000" w:csb0="000001FF" w:csb1="00000000"/>
+    <w:sig w:usb0="E0002EFF" w:usb1="C000785B" w:usb2="00000009" w:usb3="00000000" w:csb0="000001FF" w:csb1="00000000"/>
   </w:font>
   <w:font w:name="Georgia">
     <w:panose1 w:val="02040502050405020303"/>
@@ -4723,7 +5157,6 @@
     <w:panose1 w:val="020B0504020202020204"/>
     <w:charset w:val="00"/>
     <w:family w:val="swiss"/>
-    <w:notTrueType/>
     <w:pitch w:val="variable"/>
     <w:sig w:usb0="00000003" w:usb1="00000000" w:usb2="00000000" w:usb3="00000000" w:csb0="00000001" w:csb1="00000000"/>
   </w:font>
@@ -4732,20 +5165,20 @@
     <w:charset w:val="00"/>
     <w:family w:val="roman"/>
     <w:pitch w:val="variable"/>
-    <w:sig w:usb0="E00002FF" w:usb1="400004FF" w:usb2="00000000" w:usb3="00000000" w:csb0="0000019F" w:csb1="00000000"/>
+    <w:sig w:usb0="E00006FF" w:usb1="420024FF" w:usb2="02000000" w:usb3="00000000" w:csb0="0000019F" w:csb1="00000000"/>
   </w:font>
   <w:font w:name="Calibri Light">
     <w:panose1 w:val="020F0302020204030204"/>
     <w:charset w:val="00"/>
     <w:family w:val="swiss"/>
     <w:pitch w:val="variable"/>
-    <w:sig w:usb0="A00002EF" w:usb1="4000207B" w:usb2="00000000" w:usb3="00000000" w:csb0="0000019F" w:csb1="00000000"/>
+    <w:sig w:usb0="E0002AFF" w:usb1="C000247B" w:usb2="00000009" w:usb3="00000000" w:csb0="000001FF" w:csb1="00000000"/>
   </w:font>
 </w:fonts>
 </file>
 
 <file path=word/glossary/settings.xml><?xml version="1.0" encoding="utf-8"?>
-<w:settings xmlns:mc="http://schemas.openxmlformats.org/markup-compatibility/2006" xmlns:o="urn:schemas-microsoft-com:office:office" xmlns:r="http://schemas.openxmlformats.org/officeDocument/2006/relationships" xmlns:m="http://schemas.openxmlformats.org/officeDocument/2006/math" xmlns:v="urn:schemas-microsoft-com:vml" xmlns:w10="urn:schemas-microsoft-com:office:word" xmlns:w="http://schemas.openxmlformats.org/wordprocessingml/2006/main" xmlns:w14="http://schemas.microsoft.com/office/word/2010/wordml" xmlns:w15="http://schemas.microsoft.com/office/word/2012/wordml" xmlns:sl="http://schemas.openxmlformats.org/schemaLibrary/2006/main" mc:Ignorable="w14 w15">
+<w:settings xmlns:mc="http://schemas.openxmlformats.org/markup-compatibility/2006" xmlns:o="urn:schemas-microsoft-com:office:office" xmlns:r="http://schemas.openxmlformats.org/officeDocument/2006/relationships" xmlns:m="http://schemas.openxmlformats.org/officeDocument/2006/math" xmlns:v="urn:schemas-microsoft-com:vml" xmlns:w10="urn:schemas-microsoft-com:office:word" xmlns:w="http://schemas.openxmlformats.org/wordprocessingml/2006/main" xmlns:w14="http://schemas.microsoft.com/office/word/2010/wordml" xmlns:w15="http://schemas.microsoft.com/office/word/2012/wordml" xmlns:w16cid="http://schemas.microsoft.com/office/word/2016/wordml/cid" xmlns:w16se="http://schemas.microsoft.com/office/word/2015/wordml/symex" xmlns:sl="http://schemas.openxmlformats.org/schemaLibrary/2006/main" mc:Ignorable="w14 w15 w16se w16cid">
   <w:view w:val="normal"/>
   <w:defaultTabStop w:val="720"/>
   <w:characterSpacingControl w:val="doNotCompress"/>
@@ -4756,10 +5189,14 @@
     <w:compatSetting w:name="enableOpenTypeFeatures" w:uri="http://schemas.microsoft.com/office/word" w:val="1"/>
     <w:compatSetting w:name="doNotFlipMirrorIndents" w:uri="http://schemas.microsoft.com/office/word" w:val="1"/>
     <w:compatSetting w:name="differentiateMultirowTableHeaders" w:uri="http://schemas.microsoft.com/office/word" w:val="1"/>
+    <w:compatSetting w:name="useWord2013TrackBottomHyphenation" w:uri="http://schemas.microsoft.com/office/word" w:val="1"/>
   </w:compat>
   <w:rsids>
     <w:rsidRoot w:val="00EA7B36"/>
+    <w:rsid w:val="00023A5B"/>
     <w:rsid w:val="00095E89"/>
+    <w:rsid w:val="00532051"/>
+    <w:rsid w:val="0064699D"/>
     <w:rsid w:val="00677B83"/>
     <w:rsid w:val="00A06037"/>
     <w:rsid w:val="00A465A2"/>
@@ -4768,6 +5205,7 @@
     <w:rsid w:val="00C21DCF"/>
     <w:rsid w:val="00C241DA"/>
     <w:rsid w:val="00DA0F54"/>
+    <w:rsid w:val="00E50C40"/>
     <w:rsid w:val="00EA7B36"/>
   </w:rsids>
   <m:mathPr>
@@ -4792,7 +5230,7 @@
 </file>
 
 <file path=word/glossary/styles.xml><?xml version="1.0" encoding="utf-8"?>
-<w:styles xmlns:mc="http://schemas.openxmlformats.org/markup-compatibility/2006" xmlns:r="http://schemas.openxmlformats.org/officeDocument/2006/relationships" xmlns:w="http://schemas.openxmlformats.org/wordprocessingml/2006/main" xmlns:w14="http://schemas.microsoft.com/office/word/2010/wordml" xmlns:w15="http://schemas.microsoft.com/office/word/2012/wordml" mc:Ignorable="w14 w15">
+<w:styles xmlns:mc="http://schemas.openxmlformats.org/markup-compatibility/2006" xmlns:r="http://schemas.openxmlformats.org/officeDocument/2006/relationships" xmlns:w="http://schemas.openxmlformats.org/wordprocessingml/2006/main" xmlns:w14="http://schemas.microsoft.com/office/word/2010/wordml" xmlns:w15="http://schemas.microsoft.com/office/word/2012/wordml" xmlns:w16cid="http://schemas.microsoft.com/office/word/2016/wordml/cid" xmlns:w16se="http://schemas.microsoft.com/office/word/2015/wordml/symex" mc:Ignorable="w14 w15 w16se w16cid">
   <w:docDefaults>
     <w:rPrDefault>
       <w:rPr>
@@ -4808,7 +5246,7 @@
       </w:pPr>
     </w:pPrDefault>
   </w:docDefaults>
-  <w:latentStyles w:defLockedState="0" w:defUIPriority="99" w:defSemiHidden="0" w:defUnhideWhenUsed="0" w:defQFormat="0" w:count="371">
+  <w:latentStyles w:defLockedState="0" w:defUIPriority="99" w:defSemiHidden="0" w:defUnhideWhenUsed="0" w:defQFormat="0" w:count="376">
     <w:lsdException w:name="Normal" w:uiPriority="0" w:qFormat="1"/>
     <w:lsdException w:name="heading 1" w:uiPriority="9" w:qFormat="1"/>
     <w:lsdException w:name="heading 2" w:semiHidden="1" w:uiPriority="9" w:unhideWhenUsed="1" w:qFormat="1"/>
@@ -4914,7 +5352,6 @@
     <w:lsdException w:name="HTML Sample" w:semiHidden="1" w:unhideWhenUsed="1"/>
     <w:lsdException w:name="HTML Typewriter" w:semiHidden="1" w:unhideWhenUsed="1"/>
     <w:lsdException w:name="HTML Variable" w:semiHidden="1" w:unhideWhenUsed="1"/>
-    <w:lsdException w:name="Normal Table" w:semiHidden="1" w:unhideWhenUsed="1"/>
     <w:lsdException w:name="annotation subject" w:semiHidden="1" w:unhideWhenUsed="1"/>
     <w:lsdException w:name="No List" w:semiHidden="1" w:unhideWhenUsed="1"/>
     <w:lsdException w:name="Outline List 1" w:semiHidden="1" w:unhideWhenUsed="1"/>
@@ -4961,10 +5398,8 @@
     <w:lsdException w:name="Table Subtle 2" w:semiHidden="1" w:unhideWhenUsed="1"/>
     <w:lsdException w:name="Table Web 1" w:semiHidden="1" w:unhideWhenUsed="1"/>
     <w:lsdException w:name="Table Web 2" w:semiHidden="1" w:unhideWhenUsed="1"/>
-    <w:lsdException w:name="Table Web 3" w:semiHidden="1" w:unhideWhenUsed="1"/>
     <w:lsdException w:name="Balloon Text" w:semiHidden="1" w:unhideWhenUsed="1"/>
     <w:lsdException w:name="Table Grid" w:uiPriority="39"/>
-    <w:lsdException w:name="Table Theme" w:semiHidden="1" w:unhideWhenUsed="1"/>
     <w:lsdException w:name="Placeholder Text" w:semiHidden="1"/>
     <w:lsdException w:name="No Spacing" w:uiPriority="1" w:qFormat="1"/>
     <w:lsdException w:name="Light Shading" w:uiPriority="60"/>
@@ -5180,6 +5615,11 @@
     <w:lsdException w:name="List Table 5 Dark Accent 6" w:uiPriority="50"/>
     <w:lsdException w:name="List Table 6 Colorful Accent 6" w:uiPriority="51"/>
     <w:lsdException w:name="List Table 7 Colorful Accent 6" w:uiPriority="52"/>
+    <w:lsdException w:name="Mention" w:semiHidden="1" w:unhideWhenUsed="1"/>
+    <w:lsdException w:name="Smart Hyperlink" w:semiHidden="1" w:unhideWhenUsed="1"/>
+    <w:lsdException w:name="Hashtag" w:semiHidden="1" w:unhideWhenUsed="1"/>
+    <w:lsdException w:name="Unresolved Mention" w:semiHidden="1" w:unhideWhenUsed="1"/>
+    <w:lsdException w:name="Smart Link" w:semiHidden="1" w:unhideWhenUsed="1"/>
   </w:latentStyles>
   <w:style w:type="paragraph" w:default="1" w:styleId="Normal">
     <w:name w:val="Normal"/>
@@ -5339,7 +5779,7 @@
     <w:basedOn w:val="DefaultParagraphFont"/>
     <w:uiPriority w:val="99"/>
     <w:semiHidden/>
-    <w:rsid w:val="00A465A2"/>
+    <w:rsid w:val="0064699D"/>
     <w:rPr>
       <w:color w:val="808080"/>
     </w:rPr>
@@ -5352,7 +5792,7 @@
     <w:basedOn w:val="Normal"/>
     <w:link w:val="ContentBodyChar"/>
     <w:qFormat/>
-    <w:rsid w:val="00A465A2"/>
+    <w:rsid w:val="00023A5B"/>
     <w:pPr>
       <w:spacing w:after="0" w:line="240" w:lineRule="auto"/>
     </w:pPr>
@@ -5366,7 +5806,7 @@
     <w:name w:val="Content Body Char"/>
     <w:basedOn w:val="DefaultParagraphFont"/>
     <w:link w:val="ContentBody"/>
-    <w:rsid w:val="00A465A2"/>
+    <w:rsid w:val="00023A5B"/>
     <w:rPr>
       <w:rFonts w:eastAsiaTheme="minorHAnsi"/>
       <w:color w:val="404040" w:themeColor="text1" w:themeTint="BF"/>
@@ -6579,11 +7019,159 @@
     <w:name w:val="641205FEE74647448A97D58D3E7644A7"/>
     <w:rsid w:val="00A465A2"/>
   </w:style>
+  <w:style w:type="paragraph" w:customStyle="1" w:styleId="FAF26CE3E9684089A3E45F334FB19338">
+    <w:name w:val="FAF26CE3E9684089A3E45F334FB19338"/>
+    <w:rsid w:val="00023A5B"/>
+  </w:style>
+  <w:style w:type="paragraph" w:customStyle="1" w:styleId="1AAEE462B71C488AB0A2287598CC5C75">
+    <w:name w:val="1AAEE462B71C488AB0A2287598CC5C75"/>
+    <w:rsid w:val="00023A5B"/>
+  </w:style>
+  <w:style w:type="paragraph" w:customStyle="1" w:styleId="4AC14C3B71BB4084ADBF38D7E73E2608">
+    <w:name w:val="4AC14C3B71BB4084ADBF38D7E73E2608"/>
+    <w:rsid w:val="00023A5B"/>
+  </w:style>
+  <w:style w:type="paragraph" w:customStyle="1" w:styleId="A075EF9B559A4B7880265E62C9F75604">
+    <w:name w:val="A075EF9B559A4B7880265E62C9F75604"/>
+    <w:rsid w:val="00023A5B"/>
+  </w:style>
+  <w:style w:type="paragraph" w:customStyle="1" w:styleId="4955D0C7ECEB48D390CD92998AEB0F2B">
+    <w:name w:val="4955D0C7ECEB48D390CD92998AEB0F2B"/>
+    <w:rsid w:val="00023A5B"/>
+  </w:style>
+  <w:style w:type="paragraph" w:customStyle="1" w:styleId="FE8539A82FDC4288AC8C18756840A81D">
+    <w:name w:val="FE8539A82FDC4288AC8C18756840A81D"/>
+    <w:rsid w:val="00023A5B"/>
+  </w:style>
+  <w:style w:type="paragraph" w:customStyle="1" w:styleId="85119AD61C1643D6B7B9ECDF2849B754">
+    <w:name w:val="85119AD61C1643D6B7B9ECDF2849B754"/>
+    <w:rsid w:val="00023A5B"/>
+  </w:style>
+  <w:style w:type="paragraph" w:customStyle="1" w:styleId="BB88C07CFBBF4BB88B47A9B5A730EE18">
+    <w:name w:val="BB88C07CFBBF4BB88B47A9B5A730EE18"/>
+    <w:rsid w:val="00023A5B"/>
+  </w:style>
+  <w:style w:type="paragraph" w:customStyle="1" w:styleId="A39B132D77D9489EA8C11BA75370E278">
+    <w:name w:val="A39B132D77D9489EA8C11BA75370E278"/>
+    <w:rsid w:val="00023A5B"/>
+  </w:style>
+  <w:style w:type="paragraph" w:customStyle="1" w:styleId="EDCB314A55C6422C994F780AF6899C4A">
+    <w:name w:val="EDCB314A55C6422C994F780AF6899C4A"/>
+    <w:rsid w:val="00023A5B"/>
+  </w:style>
+  <w:style w:type="paragraph" w:customStyle="1" w:styleId="ACE5E777783D4C83A3B17149660302C9">
+    <w:name w:val="ACE5E777783D4C83A3B17149660302C9"/>
+    <w:rsid w:val="00023A5B"/>
+  </w:style>
+  <w:style w:type="paragraph" w:customStyle="1" w:styleId="75197676F60C4004A4A37553DD3C4708">
+    <w:name w:val="75197676F60C4004A4A37553DD3C4708"/>
+    <w:rsid w:val="00023A5B"/>
+  </w:style>
+  <w:style w:type="paragraph" w:customStyle="1" w:styleId="E9AA5E9AF04744D1BF7435884E16CF49">
+    <w:name w:val="E9AA5E9AF04744D1BF7435884E16CF49"/>
+    <w:rsid w:val="00023A5B"/>
+  </w:style>
+  <w:style w:type="paragraph" w:customStyle="1" w:styleId="2A20623A26A14C42843D4B5413F0A7F8">
+    <w:name w:val="2A20623A26A14C42843D4B5413F0A7F8"/>
+    <w:rsid w:val="00023A5B"/>
+  </w:style>
+  <w:style w:type="paragraph" w:customStyle="1" w:styleId="443DD51CDAB549A5BD0B6D66E131B3F5">
+    <w:name w:val="443DD51CDAB549A5BD0B6D66E131B3F5"/>
+    <w:rsid w:val="00023A5B"/>
+  </w:style>
+  <w:style w:type="paragraph" w:customStyle="1" w:styleId="39CAC0C197E641958728822482945F1B">
+    <w:name w:val="39CAC0C197E641958728822482945F1B"/>
+    <w:rsid w:val="00023A5B"/>
+  </w:style>
+  <w:style w:type="paragraph" w:customStyle="1" w:styleId="23C75DB1B46B4DFFB9FC47541C19B2A9">
+    <w:name w:val="23C75DB1B46B4DFFB9FC47541C19B2A9"/>
+    <w:rsid w:val="00023A5B"/>
+  </w:style>
+  <w:style w:type="paragraph" w:customStyle="1" w:styleId="3AB08AF935E04B19B70E8D7F4D65350B">
+    <w:name w:val="3AB08AF935E04B19B70E8D7F4D65350B"/>
+    <w:rsid w:val="00023A5B"/>
+  </w:style>
+  <w:style w:type="paragraph" w:customStyle="1" w:styleId="FD0DBD2D01E943F69989366B5ABDA1A5">
+    <w:name w:val="FD0DBD2D01E943F69989366B5ABDA1A5"/>
+    <w:rsid w:val="00023A5B"/>
+  </w:style>
+  <w:style w:type="paragraph" w:customStyle="1" w:styleId="523D3641DEFB4E4FBE4AB41CE08FA9ED">
+    <w:name w:val="523D3641DEFB4E4FBE4AB41CE08FA9ED"/>
+    <w:rsid w:val="00023A5B"/>
+  </w:style>
+  <w:style w:type="paragraph" w:customStyle="1" w:styleId="C6FB374C963D436CAB5000DD5980C6B6">
+    <w:name w:val="C6FB374C963D436CAB5000DD5980C6B6"/>
+    <w:rsid w:val="00023A5B"/>
+  </w:style>
+  <w:style w:type="paragraph" w:customStyle="1" w:styleId="F78A1FD123CF42E586A244A458AB376F">
+    <w:name w:val="F78A1FD123CF42E586A244A458AB376F"/>
+    <w:rsid w:val="00023A5B"/>
+  </w:style>
+  <w:style w:type="paragraph" w:customStyle="1" w:styleId="95BF52E3B41B4897A2CE20B6017D87E4">
+    <w:name w:val="95BF52E3B41B4897A2CE20B6017D87E4"/>
+    <w:rsid w:val="00023A5B"/>
+  </w:style>
+  <w:style w:type="paragraph" w:customStyle="1" w:styleId="9E423DF183964618BC31D09B54080632">
+    <w:name w:val="9E423DF183964618BC31D09B54080632"/>
+    <w:rsid w:val="00023A5B"/>
+  </w:style>
+  <w:style w:type="paragraph" w:customStyle="1" w:styleId="AFC89C591C3448B88D9A39089E121175">
+    <w:name w:val="AFC89C591C3448B88D9A39089E121175"/>
+    <w:rsid w:val="00023A5B"/>
+  </w:style>
+  <w:style w:type="paragraph" w:customStyle="1" w:styleId="7255208B323E4FD2823636290CA087EE">
+    <w:name w:val="7255208B323E4FD2823636290CA087EE"/>
+    <w:rsid w:val="00023A5B"/>
+  </w:style>
+  <w:style w:type="paragraph" w:customStyle="1" w:styleId="5E14FA7C220D4E40AA110C64BCA48F76">
+    <w:name w:val="5E14FA7C220D4E40AA110C64BCA48F76"/>
+    <w:rsid w:val="00023A5B"/>
+  </w:style>
+  <w:style w:type="paragraph" w:customStyle="1" w:styleId="B27FFE9A440A475DBCF29CF909F3639C">
+    <w:name w:val="B27FFE9A440A475DBCF29CF909F3639C"/>
+    <w:rsid w:val="00023A5B"/>
+  </w:style>
+  <w:style w:type="paragraph" w:customStyle="1" w:styleId="AD06197792B04DC9A7FF286B32290EDA">
+    <w:name w:val="AD06197792B04DC9A7FF286B32290EDA"/>
+    <w:rsid w:val="00023A5B"/>
+  </w:style>
+  <w:style w:type="paragraph" w:customStyle="1" w:styleId="D65C9C45C09446C0B8273B0585B15A5E">
+    <w:name w:val="D65C9C45C09446C0B8273B0585B15A5E"/>
+    <w:rsid w:val="00023A5B"/>
+  </w:style>
+  <w:style w:type="paragraph" w:customStyle="1" w:styleId="3636F0149B574AA69EE8F8B40737F3D6">
+    <w:name w:val="3636F0149B574AA69EE8F8B40737F3D6"/>
+    <w:rsid w:val="00023A5B"/>
+  </w:style>
+  <w:style w:type="paragraph" w:customStyle="1" w:styleId="F526BCDF1DBB482DA8D9CD9DAA102D8F">
+    <w:name w:val="F526BCDF1DBB482DA8D9CD9DAA102D8F"/>
+    <w:rsid w:val="00023A5B"/>
+  </w:style>
+  <w:style w:type="paragraph" w:customStyle="1" w:styleId="D1380065F1814178AE5F2372ABB53E53">
+    <w:name w:val="D1380065F1814178AE5F2372ABB53E53"/>
+    <w:rsid w:val="00023A5B"/>
+  </w:style>
+  <w:style w:type="paragraph" w:customStyle="1" w:styleId="B5EBDFCFA7CD4692AD385A5F216F569C">
+    <w:name w:val="B5EBDFCFA7CD4692AD385A5F216F569C"/>
+    <w:rsid w:val="00023A5B"/>
+  </w:style>
+  <w:style w:type="paragraph" w:customStyle="1" w:styleId="A2A0B66D9D074DDC82B343899DE43FDA">
+    <w:name w:val="A2A0B66D9D074DDC82B343899DE43FDA"/>
+    <w:rsid w:val="0064699D"/>
+  </w:style>
+  <w:style w:type="paragraph" w:customStyle="1" w:styleId="A0B795EE46DC448DB10E686E23C290BA">
+    <w:name w:val="A0B795EE46DC448DB10E686E23C290BA"/>
+    <w:rsid w:val="0064699D"/>
+  </w:style>
+  <w:style w:type="paragraph" w:customStyle="1" w:styleId="22F5C073757B476D87F15D1812A1F755">
+    <w:name w:val="22F5C073757B476D87F15D1812A1F755"/>
+    <w:rsid w:val="0064699D"/>
+  </w:style>
 </w:styles>
 </file>
 
 <file path=word/glossary/webSettings.xml><?xml version="1.0" encoding="utf-8"?>
-<w:webSettings xmlns:mc="http://schemas.openxmlformats.org/markup-compatibility/2006" xmlns:r="http://schemas.openxmlformats.org/officeDocument/2006/relationships" xmlns:w="http://schemas.openxmlformats.org/wordprocessingml/2006/main" xmlns:w14="http://schemas.microsoft.com/office/word/2010/wordml" xmlns:w15="http://schemas.microsoft.com/office/word/2012/wordml" mc:Ignorable="w14 w15">
+<w:webSettings xmlns:mc="http://schemas.openxmlformats.org/markup-compatibility/2006" xmlns:r="http://schemas.openxmlformats.org/officeDocument/2006/relationships" xmlns:w="http://schemas.openxmlformats.org/wordprocessingml/2006/main" xmlns:w14="http://schemas.microsoft.com/office/word/2010/wordml" xmlns:w15="http://schemas.microsoft.com/office/word/2012/wordml" xmlns:w16cid="http://schemas.microsoft.com/office/word/2016/wordml/cid" xmlns:w16se="http://schemas.microsoft.com/office/word/2015/wordml/symex" mc:Ignorable="w14 w15 w16se w16cid">
   <w:optimizeForBrowser/>
   <w:allowPNG/>
 </w:webSettings>
@@ -6894,7 +7482,7 @@
 </file>
 
 <file path=customXml/itemProps2.xml><?xml version="1.0" encoding="utf-8"?>
-<ds:datastoreItem xmlns:ds="http://schemas.openxmlformats.org/officeDocument/2006/customXml" ds:itemID="{ECA6AD31-6046-49E0-857D-79BBEE7DFF09}">
+<ds:datastoreItem xmlns:ds="http://schemas.openxmlformats.org/officeDocument/2006/customXml" ds:itemID="{E206A34C-3559-4239-8F19-8571F11E7777}">
   <ds:schemaRefs>
     <ds:schemaRef ds:uri="http://schemas.openxmlformats.org/officeDocument/2006/bibliography"/>
   </ds:schemaRefs>

</xml_diff>